<commit_message>
Update 'Decision Support Tool (DST) User Guide' in 'Clinical/CPRS: Consult/Request Tracking/3.0/'
</commit_message>
<xml_diff>
--- a/Clinical/CPRS%3A Consult%2FRequest Tracking/3.0/Decision Support Tool (DST) User Guide/dst_ug.docx
+++ b/Clinical/CPRS%3A Consult%2FRequest Tracking/3.0/Decision Support Tool (DST) User Guide/dst_ug.docx
@@ -7,7 +7,6 @@
         <w:pStyle w:val="Title"/>
       </w:pPr>
       <w:bookmarkStart w:id="0" w:name="_Toc205632711"/>
-      <w:bookmarkStart w:id="1" w:name="_GoBack"/>
       <w:r>
         <w:t>Decision Support Tool (DST)</w:t>
       </w:r>
@@ -27,6 +26,9 @@
       </w:r>
       <w:r>
         <w:t>.0</w:t>
+      </w:r>
+      <w:r>
+        <w:t>3</w:t>
       </w:r>
     </w:p>
     <w:p>
@@ -101,7 +103,7 @@
         <w:pStyle w:val="Title2"/>
       </w:pPr>
       <w:r>
-        <w:t>April</w:t>
+        <w:t>May</w:t>
       </w:r>
       <w:r>
         <w:t xml:space="preserve"> 2019</w:t>
@@ -185,16 +187,9 @@
     </w:p>
     <w:tbl>
       <w:tblPr>
+        <w:tblStyle w:val="TableGrid"/>
         <w:tblW w:w="5000" w:type="pct"/>
-        <w:tblBorders>
-          <w:top w:val="single" w:sz="4" w:space="0" w:color="000000"/>
-          <w:left w:val="single" w:sz="4" w:space="0" w:color="000000"/>
-          <w:bottom w:val="single" w:sz="4" w:space="0" w:color="000000"/>
-          <w:right w:val="single" w:sz="4" w:space="0" w:color="000000"/>
-          <w:insideH w:val="single" w:sz="4" w:space="0" w:color="000000"/>
-          <w:insideV w:val="single" w:sz="4" w:space="0" w:color="000000"/>
-        </w:tblBorders>
-        <w:tblLook w:val="0000" w:firstRow="0" w:lastRow="0" w:firstColumn="0" w:lastColumn="0" w:noHBand="0" w:noVBand="0"/>
+        <w:tblLook w:val="0020" w:firstRow="1" w:lastRow="0" w:firstColumn="0" w:lastColumn="0" w:noHBand="0" w:noVBand="0"/>
         <w:tblCaption w:val="Table used for formatting, only."/>
         <w:tblDescription w:val="Revision History, including date of changes, version number, description of change, and author of change."/>
       </w:tblPr>
@@ -205,20 +200,17 @@
         <w:gridCol w:w="2257"/>
       </w:tblGrid>
       <w:tr>
-        <w:trPr>
-          <w:tblHeader/>
-        </w:trPr>
         <w:tc>
           <w:tcPr>
             <w:tcW w:w="894" w:type="pct"/>
-            <w:shd w:val="clear" w:color="auto" w:fill="F2F2F2"/>
+            <w:shd w:val="clear" w:color="auto" w:fill="F2F2F2" w:themeFill="background1" w:themeFillShade="F2"/>
           </w:tcPr>
           <w:p>
             <w:pPr>
               <w:pStyle w:val="TableHeading"/>
             </w:pPr>
-            <w:bookmarkStart w:id="2" w:name="ColumnTitle_01"/>
-            <w:bookmarkEnd w:id="2"/>
+            <w:bookmarkStart w:id="1" w:name="ColumnTitle_01"/>
+            <w:bookmarkEnd w:id="1"/>
             <w:r>
               <w:t>Date</w:t>
             </w:r>
@@ -227,7 +219,7 @@
         <w:tc>
           <w:tcPr>
             <w:tcW w:w="606" w:type="pct"/>
-            <w:shd w:val="clear" w:color="auto" w:fill="F2F2F2"/>
+            <w:shd w:val="clear" w:color="auto" w:fill="F2F2F2" w:themeFill="background1" w:themeFillShade="F2"/>
           </w:tcPr>
           <w:p>
             <w:pPr>
@@ -244,7 +236,7 @@
         <w:tc>
           <w:tcPr>
             <w:tcW w:w="2293" w:type="pct"/>
-            <w:shd w:val="clear" w:color="auto" w:fill="F2F2F2"/>
+            <w:shd w:val="clear" w:color="auto" w:fill="F2F2F2" w:themeFill="background1" w:themeFillShade="F2"/>
           </w:tcPr>
           <w:p>
             <w:pPr>
@@ -258,7 +250,7 @@
         <w:tc>
           <w:tcPr>
             <w:tcW w:w="1207" w:type="pct"/>
-            <w:shd w:val="clear" w:color="auto" w:fill="F2F2F2"/>
+            <w:shd w:val="clear" w:color="auto" w:fill="F2F2F2" w:themeFill="background1" w:themeFillShade="F2"/>
           </w:tcPr>
           <w:p>
             <w:pPr>
@@ -280,10 +272,82 @@
               <w:pStyle w:val="TableText"/>
             </w:pPr>
             <w:r>
-              <w:t>04</w:t>
+              <w:t>05/21</w:t>
             </w:r>
+            <w:bookmarkStart w:id="2" w:name="_GoBack"/>
+            <w:bookmarkEnd w:id="2"/>
             <w:r>
-              <w:t>/25/19</w:t>
+              <w:t>/19</w:t>
+            </w:r>
+          </w:p>
+        </w:tc>
+        <w:tc>
+          <w:tcPr>
+            <w:tcW w:w="606" w:type="pct"/>
+          </w:tcPr>
+          <w:p>
+            <w:pPr>
+              <w:pStyle w:val="TableText"/>
+            </w:pPr>
+            <w:r>
+              <w:t>0.3</w:t>
+            </w:r>
+          </w:p>
+        </w:tc>
+        <w:tc>
+          <w:tcPr>
+            <w:tcW w:w="2293" w:type="pct"/>
+          </w:tcPr>
+          <w:p>
+            <w:pPr>
+              <w:pStyle w:val="TableText"/>
+            </w:pPr>
+            <w:r>
+              <w:t>Software Version 1.0.03</w:t>
+            </w:r>
+          </w:p>
+          <w:p>
+            <w:pPr>
+              <w:pStyle w:val="TableText"/>
+            </w:pPr>
+            <w:r>
+              <w:t>Updated VA Facility search radius to 100 miles.</w:t>
+            </w:r>
+          </w:p>
+          <w:p>
+            <w:pPr>
+              <w:pStyle w:val="TableText"/>
+            </w:pPr>
+            <w:r>
+              <w:t>Updated DST dashboard screens.</w:t>
+            </w:r>
+          </w:p>
+        </w:tc>
+        <w:tc>
+          <w:tcPr>
+            <w:tcW w:w="1207" w:type="pct"/>
+          </w:tcPr>
+          <w:p>
+            <w:pPr>
+              <w:pStyle w:val="TableText"/>
+            </w:pPr>
+            <w:r>
+              <w:t>AbleVets</w:t>
+            </w:r>
+          </w:p>
+        </w:tc>
+      </w:tr>
+      <w:tr>
+        <w:tc>
+          <w:tcPr>
+            <w:tcW w:w="894" w:type="pct"/>
+          </w:tcPr>
+          <w:p>
+            <w:pPr>
+              <w:pStyle w:val="TableText"/>
+            </w:pPr>
+            <w:r>
+              <w:t>04/25/19</w:t>
             </w:r>
           </w:p>
         </w:tc>
@@ -439,9 +503,8 @@
           <w:sz w:val="24"/>
           <w:szCs w:val="24"/>
         </w:rPr>
-        <w:t xml:space="preserve">A User Guide is a technical communication document intended to give assistance to people using a </w:t>
-      </w:r>
-      <w:proofErr w:type="gramStart"/>
+        <w:t>A User Guide is a technical communication document intended to give assistance to people using a particular system</w:t>
+      </w:r>
       <w:r>
         <w:rPr>
           <w:i w:val="0"/>
@@ -450,9 +513,8 @@
           <w:sz w:val="24"/>
           <w:szCs w:val="24"/>
         </w:rPr>
-        <w:t>particular system</w:t>
-      </w:r>
-      <w:proofErr w:type="gramEnd"/>
+        <w:t>, such as VistA end users</w:t>
+      </w:r>
       <w:r>
         <w:rPr>
           <w:i w:val="0"/>
@@ -461,7 +523,7 @@
           <w:sz w:val="24"/>
           <w:szCs w:val="24"/>
         </w:rPr>
-        <w:t>, such as VistA end users</w:t>
+        <w:t>. It is usually written by a technical writer, although it can also be written by programmers, product or project managers, or other technical staff</w:t>
       </w:r>
       <w:r>
         <w:rPr>
@@ -471,7 +533,7 @@
           <w:sz w:val="24"/>
           <w:szCs w:val="24"/>
         </w:rPr>
-        <w:t>. It is usually written by a technical writer, although it can also be written by programmers, product or project managers, or other technical staff</w:t>
+        <w:t xml:space="preserve">. </w:t>
       </w:r>
       <w:r>
         <w:rPr>
@@ -481,7 +543,7 @@
           <w:sz w:val="24"/>
           <w:szCs w:val="24"/>
         </w:rPr>
-        <w:t xml:space="preserve">. </w:t>
+        <w:t xml:space="preserve">Most user guides contain both a written guide and the associated images. In the case of computer applications, it is usual to include screenshots of the human-machine </w:t>
       </w:r>
       <w:r>
         <w:rPr>
@@ -491,7 +553,7 @@
           <w:sz w:val="24"/>
           <w:szCs w:val="24"/>
         </w:rPr>
-        <w:t xml:space="preserve">Most user guides contain both a written guide and the associated images. In the case of computer applications, it is usual to include screenshots of the human-machine </w:t>
+        <w:t xml:space="preserve">interfaces, </w:t>
       </w:r>
       <w:r>
         <w:rPr>
@@ -501,7 +563,7 @@
           <w:sz w:val="24"/>
           <w:szCs w:val="24"/>
         </w:rPr>
-        <w:t xml:space="preserve">interfaces, </w:t>
+        <w:t>and hardware manuals often include clear, simplified diagrams. The language used is matched to the intended audience, with jargon kept to a minimum or explained thoroughly</w:t>
       </w:r>
       <w:r>
         <w:rPr>
@@ -511,7 +573,7 @@
           <w:sz w:val="24"/>
           <w:szCs w:val="24"/>
         </w:rPr>
-        <w:t>and hardware manuals often include clear, simplified diagrams. The language used is matched to the intended audience, with jargon kept to a minimum or explained thoroughly</w:t>
+        <w:t xml:space="preserve">. </w:t>
       </w:r>
       <w:r>
         <w:rPr>
@@ -521,7 +583,7 @@
           <w:sz w:val="24"/>
           <w:szCs w:val="24"/>
         </w:rPr>
-        <w:t xml:space="preserve">. </w:t>
+        <w:t>The User</w:t>
       </w:r>
       <w:r>
         <w:rPr>
@@ -531,7 +593,7 @@
           <w:sz w:val="24"/>
           <w:szCs w:val="24"/>
         </w:rPr>
-        <w:t>The User</w:t>
+        <w:t xml:space="preserve"> Guide is a mandatory, build</w:t>
       </w:r>
       <w:r>
         <w:rPr>
@@ -541,7 +603,7 @@
           <w:sz w:val="24"/>
           <w:szCs w:val="24"/>
         </w:rPr>
-        <w:t xml:space="preserve"> Guide is a mandatory, build</w:t>
+        <w:t>-level document, and should be updated to reflect the contents of th</w:t>
       </w:r>
       <w:r>
         <w:rPr>
@@ -551,7 +613,7 @@
           <w:sz w:val="24"/>
           <w:szCs w:val="24"/>
         </w:rPr>
-        <w:t>-level document, and should be updated to reflect the contents of th</w:t>
+        <w:t>e most recently deployed build</w:t>
       </w:r>
       <w:r>
         <w:rPr>
@@ -561,7 +623,7 @@
           <w:sz w:val="24"/>
           <w:szCs w:val="24"/>
         </w:rPr>
-        <w:t>e most recently deployed build</w:t>
+        <w:t>.</w:t>
       </w:r>
       <w:r>
         <w:rPr>
@@ -571,7 +633,7 @@
           <w:sz w:val="24"/>
           <w:szCs w:val="24"/>
         </w:rPr>
-        <w:t>.</w:t>
+        <w:t xml:space="preserve"> The sections documented herein are required if applicable to your </w:t>
       </w:r>
       <w:r>
         <w:rPr>
@@ -581,7 +643,7 @@
           <w:sz w:val="24"/>
           <w:szCs w:val="24"/>
         </w:rPr>
-        <w:t xml:space="preserve"> The sections documented herein are required if applicable to your </w:t>
+        <w:t>product</w:t>
       </w:r>
       <w:r>
         <w:rPr>
@@ -591,16 +653,6 @@
           <w:sz w:val="24"/>
           <w:szCs w:val="24"/>
         </w:rPr>
-        <w:t>product</w:t>
-      </w:r>
-      <w:r>
-        <w:rPr>
-          <w:i w:val="0"/>
-          <w:iCs w:val="0"/>
-          <w:color w:val="auto"/>
-          <w:sz w:val="24"/>
-          <w:szCs w:val="24"/>
-        </w:rPr>
         <w:t>.</w:t>
       </w:r>
     </w:p>
@@ -645,7 +697,7 @@
         </w:rPr>
         <w:fldChar w:fldCharType="separate"/>
       </w:r>
-      <w:hyperlink w:anchor="_Toc8724171" w:history="1">
+      <w:hyperlink w:anchor="_Toc9422066" w:history="1">
         <w:r>
           <w:rPr>
             <w:rStyle w:val="Hyperlink"/>
@@ -681,7 +733,7 @@
           <w:rPr>
             <w:webHidden/>
           </w:rPr>
-          <w:instrText xml:space="preserve"> PAGEREF _Toc8724171 \h </w:instrText>
+          <w:instrText xml:space="preserve"> PAGEREF _Toc9422066 \h </w:instrText>
         </w:r>
         <w:r>
           <w:rPr>
@@ -715,7 +767,7 @@
           <w:rFonts w:asciiTheme="minorHAnsi" w:eastAsiaTheme="minorEastAsia" w:hAnsiTheme="minorHAnsi" w:cstheme="minorBidi"/>
         </w:rPr>
       </w:pPr>
-      <w:hyperlink w:anchor="_Toc8724172" w:history="1">
+      <w:hyperlink w:anchor="_Toc9422067" w:history="1">
         <w:r>
           <w:rPr>
             <w:rStyle w:val="Hyperlink"/>
@@ -750,7 +802,7 @@
           <w:rPr>
             <w:webHidden/>
           </w:rPr>
-          <w:instrText xml:space="preserve"> PAGEREF _Toc8724172 \h </w:instrText>
+          <w:instrText xml:space="preserve"> PAGEREF _Toc9422067 \h </w:instrText>
         </w:r>
         <w:r>
           <w:rPr>
@@ -784,7 +836,7 @@
           <w:rFonts w:asciiTheme="minorHAnsi" w:eastAsiaTheme="minorEastAsia" w:hAnsiTheme="minorHAnsi" w:cstheme="minorBidi"/>
         </w:rPr>
       </w:pPr>
-      <w:hyperlink w:anchor="_Toc8724173" w:history="1">
+      <w:hyperlink w:anchor="_Toc9422068" w:history="1">
         <w:r>
           <w:rPr>
             <w:rStyle w:val="Hyperlink"/>
@@ -819,7 +871,7 @@
           <w:rPr>
             <w:webHidden/>
           </w:rPr>
-          <w:instrText xml:space="preserve"> PAGEREF _Toc8724173 \h </w:instrText>
+          <w:instrText xml:space="preserve"> PAGEREF _Toc9422068 \h </w:instrText>
         </w:r>
         <w:r>
           <w:rPr>
@@ -853,7 +905,7 @@
           <w:rFonts w:asciiTheme="minorHAnsi" w:eastAsiaTheme="minorEastAsia" w:hAnsiTheme="minorHAnsi" w:cstheme="minorBidi"/>
         </w:rPr>
       </w:pPr>
-      <w:hyperlink w:anchor="_Toc8724174" w:history="1">
+      <w:hyperlink w:anchor="_Toc9422069" w:history="1">
         <w:r>
           <w:rPr>
             <w:rStyle w:val="Hyperlink"/>
@@ -888,7 +940,7 @@
           <w:rPr>
             <w:webHidden/>
           </w:rPr>
-          <w:instrText xml:space="preserve"> PAGEREF _Toc8724174 \h </w:instrText>
+          <w:instrText xml:space="preserve"> PAGEREF _Toc9422069 \h </w:instrText>
         </w:r>
         <w:r>
           <w:rPr>
@@ -905,7 +957,7 @@
           <w:rPr>
             <w:webHidden/>
           </w:rPr>
-          <w:t>1</w:t>
+          <w:t>2</w:t>
         </w:r>
         <w:r>
           <w:rPr>
@@ -922,7 +974,7 @@
           <w:rFonts w:asciiTheme="minorHAnsi" w:eastAsiaTheme="minorEastAsia" w:hAnsiTheme="minorHAnsi" w:cstheme="minorBidi"/>
         </w:rPr>
       </w:pPr>
-      <w:hyperlink w:anchor="_Toc8724175" w:history="1">
+      <w:hyperlink w:anchor="_Toc9422070" w:history="1">
         <w:r>
           <w:rPr>
             <w:rStyle w:val="Hyperlink"/>
@@ -957,7 +1009,7 @@
           <w:rPr>
             <w:webHidden/>
           </w:rPr>
-          <w:instrText xml:space="preserve"> PAGEREF _Toc8724175 \h </w:instrText>
+          <w:instrText xml:space="preserve"> PAGEREF _Toc9422070 \h </w:instrText>
         </w:r>
         <w:r>
           <w:rPr>
@@ -991,7 +1043,7 @@
           <w:rFonts w:asciiTheme="minorHAnsi" w:eastAsiaTheme="minorEastAsia" w:hAnsiTheme="minorHAnsi" w:cstheme="minorBidi"/>
         </w:rPr>
       </w:pPr>
-      <w:hyperlink w:anchor="_Toc8724176" w:history="1">
+      <w:hyperlink w:anchor="_Toc9422071" w:history="1">
         <w:r>
           <w:rPr>
             <w:rStyle w:val="Hyperlink"/>
@@ -1026,7 +1078,7 @@
           <w:rPr>
             <w:webHidden/>
           </w:rPr>
-          <w:instrText xml:space="preserve"> PAGEREF _Toc8724176 \h </w:instrText>
+          <w:instrText xml:space="preserve"> PAGEREF _Toc9422071 \h </w:instrText>
         </w:r>
         <w:r>
           <w:rPr>
@@ -1060,7 +1112,7 @@
           <w:rFonts w:asciiTheme="minorHAnsi" w:eastAsiaTheme="minorEastAsia" w:hAnsiTheme="minorHAnsi" w:cstheme="minorBidi"/>
         </w:rPr>
       </w:pPr>
-      <w:hyperlink w:anchor="_Toc8724177" w:history="1">
+      <w:hyperlink w:anchor="_Toc9422072" w:history="1">
         <w:r>
           <w:rPr>
             <w:rStyle w:val="Hyperlink"/>
@@ -1095,7 +1147,7 @@
           <w:rPr>
             <w:webHidden/>
           </w:rPr>
-          <w:instrText xml:space="preserve"> PAGEREF _Toc8724177 \h </w:instrText>
+          <w:instrText xml:space="preserve"> PAGEREF _Toc9422072 \h </w:instrText>
         </w:r>
         <w:r>
           <w:rPr>
@@ -1130,7 +1182,7 @@
           <w:szCs w:val="22"/>
         </w:rPr>
       </w:pPr>
-      <w:hyperlink w:anchor="_Toc8724178" w:history="1">
+      <w:hyperlink w:anchor="_Toc9422073" w:history="1">
         <w:r>
           <w:rPr>
             <w:rStyle w:val="Hyperlink"/>
@@ -1166,7 +1218,7 @@
           <w:rPr>
             <w:webHidden/>
           </w:rPr>
-          <w:instrText xml:space="preserve"> PAGEREF _Toc8724178 \h </w:instrText>
+          <w:instrText xml:space="preserve"> PAGEREF _Toc9422073 \h </w:instrText>
         </w:r>
         <w:r>
           <w:rPr>
@@ -1201,7 +1253,7 @@
           <w:szCs w:val="22"/>
         </w:rPr>
       </w:pPr>
-      <w:hyperlink w:anchor="_Toc8724179" w:history="1">
+      <w:hyperlink w:anchor="_Toc9422074" w:history="1">
         <w:r>
           <w:rPr>
             <w:rStyle w:val="Hyperlink"/>
@@ -1237,7 +1289,7 @@
           <w:rPr>
             <w:webHidden/>
           </w:rPr>
-          <w:instrText xml:space="preserve"> PAGEREF _Toc8724179 \h </w:instrText>
+          <w:instrText xml:space="preserve"> PAGEREF _Toc9422074 \h </w:instrText>
         </w:r>
         <w:r>
           <w:rPr>
@@ -1271,7 +1323,7 @@
           <w:rFonts w:asciiTheme="minorHAnsi" w:eastAsiaTheme="minorEastAsia" w:hAnsiTheme="minorHAnsi" w:cstheme="minorBidi"/>
         </w:rPr>
       </w:pPr>
-      <w:hyperlink w:anchor="_Toc8724180" w:history="1">
+      <w:hyperlink w:anchor="_Toc9422075" w:history="1">
         <w:r>
           <w:rPr>
             <w:rStyle w:val="Hyperlink"/>
@@ -1306,7 +1358,7 @@
           <w:rPr>
             <w:webHidden/>
           </w:rPr>
-          <w:instrText xml:space="preserve"> PAGEREF _Toc8724180 \h </w:instrText>
+          <w:instrText xml:space="preserve"> PAGEREF _Toc9422075 \h </w:instrText>
         </w:r>
         <w:r>
           <w:rPr>
@@ -1340,7 +1392,7 @@
           <w:rFonts w:asciiTheme="minorHAnsi" w:eastAsiaTheme="minorEastAsia" w:hAnsiTheme="minorHAnsi" w:cstheme="minorBidi"/>
         </w:rPr>
       </w:pPr>
-      <w:hyperlink w:anchor="_Toc8724181" w:history="1">
+      <w:hyperlink w:anchor="_Toc9422076" w:history="1">
         <w:r>
           <w:rPr>
             <w:rStyle w:val="Hyperlink"/>
@@ -1375,7 +1427,7 @@
           <w:rPr>
             <w:webHidden/>
           </w:rPr>
-          <w:instrText xml:space="preserve"> PAGEREF _Toc8724181 \h </w:instrText>
+          <w:instrText xml:space="preserve"> PAGEREF _Toc9422076 \h </w:instrText>
         </w:r>
         <w:r>
           <w:rPr>
@@ -1409,7 +1461,7 @@
           <w:rFonts w:asciiTheme="minorHAnsi" w:eastAsiaTheme="minorEastAsia" w:hAnsiTheme="minorHAnsi" w:cstheme="minorBidi"/>
         </w:rPr>
       </w:pPr>
-      <w:hyperlink w:anchor="_Toc8724182" w:history="1">
+      <w:hyperlink w:anchor="_Toc9422077" w:history="1">
         <w:r>
           <w:rPr>
             <w:rStyle w:val="Hyperlink"/>
@@ -1444,7 +1496,7 @@
           <w:rPr>
             <w:webHidden/>
           </w:rPr>
-          <w:instrText xml:space="preserve"> PAGEREF _Toc8724182 \h </w:instrText>
+          <w:instrText xml:space="preserve"> PAGEREF _Toc9422077 \h </w:instrText>
         </w:r>
         <w:r>
           <w:rPr>
@@ -1479,7 +1531,7 @@
           <w:b w:val="0"/>
         </w:rPr>
       </w:pPr>
-      <w:hyperlink w:anchor="_Toc8724183" w:history="1">
+      <w:hyperlink w:anchor="_Toc9422078" w:history="1">
         <w:r>
           <w:rPr>
             <w:rStyle w:val="Hyperlink"/>
@@ -1515,7 +1567,7 @@
           <w:rPr>
             <w:webHidden/>
           </w:rPr>
-          <w:instrText xml:space="preserve"> PAGEREF _Toc8724183 \h </w:instrText>
+          <w:instrText xml:space="preserve"> PAGEREF _Toc9422078 \h </w:instrText>
         </w:r>
         <w:r>
           <w:rPr>
@@ -1532,7 +1584,7 @@
           <w:rPr>
             <w:webHidden/>
           </w:rPr>
-          <w:t>3</w:t>
+          <w:t>4</w:t>
         </w:r>
         <w:r>
           <w:rPr>
@@ -1549,7 +1601,7 @@
           <w:rFonts w:asciiTheme="minorHAnsi" w:eastAsiaTheme="minorEastAsia" w:hAnsiTheme="minorHAnsi" w:cstheme="minorBidi"/>
         </w:rPr>
       </w:pPr>
-      <w:hyperlink w:anchor="_Toc8724184" w:history="1">
+      <w:hyperlink w:anchor="_Toc9422079" w:history="1">
         <w:r>
           <w:rPr>
             <w:rStyle w:val="Hyperlink"/>
@@ -1584,7 +1636,7 @@
           <w:rPr>
             <w:webHidden/>
           </w:rPr>
-          <w:instrText xml:space="preserve"> PAGEREF _Toc8724184 \h </w:instrText>
+          <w:instrText xml:space="preserve"> PAGEREF _Toc9422079 \h </w:instrText>
         </w:r>
         <w:r>
           <w:rPr>
@@ -1601,7 +1653,7 @@
           <w:rPr>
             <w:webHidden/>
           </w:rPr>
-          <w:t>3</w:t>
+          <w:t>4</w:t>
         </w:r>
         <w:r>
           <w:rPr>
@@ -1618,7 +1670,7 @@
           <w:rFonts w:asciiTheme="minorHAnsi" w:eastAsiaTheme="minorEastAsia" w:hAnsiTheme="minorHAnsi" w:cstheme="minorBidi"/>
         </w:rPr>
       </w:pPr>
-      <w:hyperlink w:anchor="_Toc8724185" w:history="1">
+      <w:hyperlink w:anchor="_Toc9422080" w:history="1">
         <w:r>
           <w:rPr>
             <w:rStyle w:val="Hyperlink"/>
@@ -1653,7 +1705,7 @@
           <w:rPr>
             <w:webHidden/>
           </w:rPr>
-          <w:instrText xml:space="preserve"> PAGEREF _Toc8724185 \h </w:instrText>
+          <w:instrText xml:space="preserve"> PAGEREF _Toc9422080 \h </w:instrText>
         </w:r>
         <w:r>
           <w:rPr>
@@ -1687,7 +1739,7 @@
           <w:rFonts w:asciiTheme="minorHAnsi" w:eastAsiaTheme="minorEastAsia" w:hAnsiTheme="minorHAnsi" w:cstheme="minorBidi"/>
         </w:rPr>
       </w:pPr>
-      <w:hyperlink w:anchor="_Toc8724186" w:history="1">
+      <w:hyperlink w:anchor="_Toc9422081" w:history="1">
         <w:r>
           <w:rPr>
             <w:rStyle w:val="Hyperlink"/>
@@ -1722,7 +1774,7 @@
           <w:rPr>
             <w:webHidden/>
           </w:rPr>
-          <w:instrText xml:space="preserve"> PAGEREF _Toc8724186 \h </w:instrText>
+          <w:instrText xml:space="preserve"> PAGEREF _Toc9422081 \h </w:instrText>
         </w:r>
         <w:r>
           <w:rPr>
@@ -1756,7 +1808,7 @@
           <w:rFonts w:asciiTheme="minorHAnsi" w:eastAsiaTheme="minorEastAsia" w:hAnsiTheme="minorHAnsi" w:cstheme="minorBidi"/>
         </w:rPr>
       </w:pPr>
-      <w:hyperlink w:anchor="_Toc8724187" w:history="1">
+      <w:hyperlink w:anchor="_Toc9422082" w:history="1">
         <w:r>
           <w:rPr>
             <w:rStyle w:val="Hyperlink"/>
@@ -1791,7 +1843,7 @@
           <w:rPr>
             <w:webHidden/>
           </w:rPr>
-          <w:instrText xml:space="preserve"> PAGEREF _Toc8724187 \h </w:instrText>
+          <w:instrText xml:space="preserve"> PAGEREF _Toc9422082 \h </w:instrText>
         </w:r>
         <w:r>
           <w:rPr>
@@ -1826,7 +1878,7 @@
           <w:b w:val="0"/>
         </w:rPr>
       </w:pPr>
-      <w:hyperlink w:anchor="_Toc8724188" w:history="1">
+      <w:hyperlink w:anchor="_Toc9422083" w:history="1">
         <w:r>
           <w:rPr>
             <w:rStyle w:val="Hyperlink"/>
@@ -1862,7 +1914,7 @@
           <w:rPr>
             <w:webHidden/>
           </w:rPr>
-          <w:instrText xml:space="preserve"> PAGEREF _Toc8724188 \h </w:instrText>
+          <w:instrText xml:space="preserve"> PAGEREF _Toc9422083 \h </w:instrText>
         </w:r>
         <w:r>
           <w:rPr>
@@ -1896,7 +1948,7 @@
           <w:rFonts w:asciiTheme="minorHAnsi" w:eastAsiaTheme="minorEastAsia" w:hAnsiTheme="minorHAnsi" w:cstheme="minorBidi"/>
         </w:rPr>
       </w:pPr>
-      <w:hyperlink w:anchor="_Toc8724189" w:history="1">
+      <w:hyperlink w:anchor="_Toc9422084" w:history="1">
         <w:r>
           <w:rPr>
             <w:rStyle w:val="Hyperlink"/>
@@ -1931,7 +1983,7 @@
           <w:rPr>
             <w:webHidden/>
           </w:rPr>
-          <w:instrText xml:space="preserve"> PAGEREF _Toc8724189 \h </w:instrText>
+          <w:instrText xml:space="preserve"> PAGEREF _Toc9422084 \h </w:instrText>
         </w:r>
         <w:r>
           <w:rPr>
@@ -1965,7 +2017,7 @@
           <w:rFonts w:asciiTheme="minorHAnsi" w:eastAsiaTheme="minorEastAsia" w:hAnsiTheme="minorHAnsi" w:cstheme="minorBidi"/>
         </w:rPr>
       </w:pPr>
-      <w:hyperlink w:anchor="_Toc8724190" w:history="1">
+      <w:hyperlink w:anchor="_Toc9422085" w:history="1">
         <w:r>
           <w:rPr>
             <w:rStyle w:val="Hyperlink"/>
@@ -2000,7 +2052,7 @@
           <w:rPr>
             <w:webHidden/>
           </w:rPr>
-          <w:instrText xml:space="preserve"> PAGEREF _Toc8724190 \h </w:instrText>
+          <w:instrText xml:space="preserve"> PAGEREF _Toc9422085 \h </w:instrText>
         </w:r>
         <w:r>
           <w:rPr>
@@ -2034,7 +2086,7 @@
           <w:rFonts w:asciiTheme="minorHAnsi" w:eastAsiaTheme="minorEastAsia" w:hAnsiTheme="minorHAnsi" w:cstheme="minorBidi"/>
         </w:rPr>
       </w:pPr>
-      <w:hyperlink w:anchor="_Toc8724191" w:history="1">
+      <w:hyperlink w:anchor="_Toc9422086" w:history="1">
         <w:r>
           <w:rPr>
             <w:rStyle w:val="Hyperlink"/>
@@ -2069,7 +2121,7 @@
           <w:rPr>
             <w:webHidden/>
           </w:rPr>
-          <w:instrText xml:space="preserve"> PAGEREF _Toc8724191 \h </w:instrText>
+          <w:instrText xml:space="preserve"> PAGEREF _Toc9422086 \h </w:instrText>
         </w:r>
         <w:r>
           <w:rPr>
@@ -2104,7 +2156,7 @@
           <w:b w:val="0"/>
         </w:rPr>
       </w:pPr>
-      <w:hyperlink w:anchor="_Toc8724192" w:history="1">
+      <w:hyperlink w:anchor="_Toc9422087" w:history="1">
         <w:r>
           <w:rPr>
             <w:rStyle w:val="Hyperlink"/>
@@ -2140,7 +2192,7 @@
           <w:rPr>
             <w:webHidden/>
           </w:rPr>
-          <w:instrText xml:space="preserve"> PAGEREF _Toc8724192 \h </w:instrText>
+          <w:instrText xml:space="preserve"> PAGEREF _Toc9422087 \h </w:instrText>
         </w:r>
         <w:r>
           <w:rPr>
@@ -2157,7 +2209,7 @@
           <w:rPr>
             <w:webHidden/>
           </w:rPr>
-          <w:t>9</w:t>
+          <w:t>10</w:t>
         </w:r>
         <w:r>
           <w:rPr>
@@ -2174,7 +2226,7 @@
           <w:rFonts w:asciiTheme="minorHAnsi" w:eastAsiaTheme="minorEastAsia" w:hAnsiTheme="minorHAnsi" w:cstheme="minorBidi"/>
         </w:rPr>
       </w:pPr>
-      <w:hyperlink w:anchor="_Toc8724193" w:history="1">
+      <w:hyperlink w:anchor="_Toc9422088" w:history="1">
         <w:r>
           <w:rPr>
             <w:rStyle w:val="Hyperlink"/>
@@ -2209,7 +2261,7 @@
           <w:rPr>
             <w:webHidden/>
           </w:rPr>
-          <w:instrText xml:space="preserve"> PAGEREF _Toc8724193 \h </w:instrText>
+          <w:instrText xml:space="preserve"> PAGEREF _Toc9422088 \h </w:instrText>
         </w:r>
         <w:r>
           <w:rPr>
@@ -2226,7 +2278,7 @@
           <w:rPr>
             <w:webHidden/>
           </w:rPr>
-          <w:t>9</w:t>
+          <w:t>10</w:t>
         </w:r>
         <w:r>
           <w:rPr>
@@ -2243,7 +2295,7 @@
           <w:rFonts w:asciiTheme="minorHAnsi" w:eastAsiaTheme="minorEastAsia" w:hAnsiTheme="minorHAnsi" w:cstheme="minorBidi"/>
         </w:rPr>
       </w:pPr>
-      <w:hyperlink w:anchor="_Toc8724194" w:history="1">
+      <w:hyperlink w:anchor="_Toc9422089" w:history="1">
         <w:r>
           <w:rPr>
             <w:rStyle w:val="Hyperlink"/>
@@ -2278,7 +2330,7 @@
           <w:rPr>
             <w:webHidden/>
           </w:rPr>
-          <w:instrText xml:space="preserve"> PAGEREF _Toc8724194 \h </w:instrText>
+          <w:instrText xml:space="preserve"> PAGEREF _Toc9422089 \h </w:instrText>
         </w:r>
         <w:r>
           <w:rPr>
@@ -2312,7 +2364,7 @@
           <w:rFonts w:asciiTheme="minorHAnsi" w:eastAsiaTheme="minorEastAsia" w:hAnsiTheme="minorHAnsi" w:cstheme="minorBidi"/>
         </w:rPr>
       </w:pPr>
-      <w:hyperlink w:anchor="_Toc8724195" w:history="1">
+      <w:hyperlink w:anchor="_Toc9422090" w:history="1">
         <w:r>
           <w:rPr>
             <w:rStyle w:val="Hyperlink"/>
@@ -2347,7 +2399,7 @@
           <w:rPr>
             <w:webHidden/>
           </w:rPr>
-          <w:instrText xml:space="preserve"> PAGEREF _Toc8724195 \h </w:instrText>
+          <w:instrText xml:space="preserve"> PAGEREF _Toc9422090 \h </w:instrText>
         </w:r>
         <w:r>
           <w:rPr>
@@ -2364,7 +2416,7 @@
           <w:rPr>
             <w:webHidden/>
           </w:rPr>
-          <w:t>13</w:t>
+          <w:t>14</w:t>
         </w:r>
         <w:r>
           <w:rPr>
@@ -2381,7 +2433,7 @@
           <w:rFonts w:asciiTheme="minorHAnsi" w:eastAsiaTheme="minorEastAsia" w:hAnsiTheme="minorHAnsi" w:cstheme="minorBidi"/>
         </w:rPr>
       </w:pPr>
-      <w:hyperlink w:anchor="_Toc8724196" w:history="1">
+      <w:hyperlink w:anchor="_Toc9422091" w:history="1">
         <w:r>
           <w:rPr>
             <w:rStyle w:val="Hyperlink"/>
@@ -2416,7 +2468,7 @@
           <w:rPr>
             <w:webHidden/>
           </w:rPr>
-          <w:instrText xml:space="preserve"> PAGEREF _Toc8724196 \h </w:instrText>
+          <w:instrText xml:space="preserve"> PAGEREF _Toc9422091 \h </w:instrText>
         </w:r>
         <w:r>
           <w:rPr>
@@ -2433,7 +2485,7 @@
           <w:rPr>
             <w:webHidden/>
           </w:rPr>
-          <w:t>17</w:t>
+          <w:t>18</w:t>
         </w:r>
         <w:r>
           <w:rPr>
@@ -2451,7 +2503,7 @@
           <w:b w:val="0"/>
         </w:rPr>
       </w:pPr>
-      <w:hyperlink w:anchor="_Toc8724197" w:history="1">
+      <w:hyperlink w:anchor="_Toc9422092" w:history="1">
         <w:r>
           <w:rPr>
             <w:rStyle w:val="Hyperlink"/>
@@ -2487,7 +2539,7 @@
           <w:rPr>
             <w:webHidden/>
           </w:rPr>
-          <w:instrText xml:space="preserve"> PAGEREF _Toc8724197 \h </w:instrText>
+          <w:instrText xml:space="preserve"> PAGEREF _Toc9422092 \h </w:instrText>
         </w:r>
         <w:r>
           <w:rPr>
@@ -2504,7 +2556,7 @@
           <w:rPr>
             <w:webHidden/>
           </w:rPr>
-          <w:t>21</w:t>
+          <w:t>22</w:t>
         </w:r>
         <w:r>
           <w:rPr>
@@ -2521,7 +2573,7 @@
           <w:rFonts w:asciiTheme="minorHAnsi" w:eastAsiaTheme="minorEastAsia" w:hAnsiTheme="minorHAnsi" w:cstheme="minorBidi"/>
         </w:rPr>
       </w:pPr>
-      <w:hyperlink w:anchor="_Toc8724198" w:history="1">
+      <w:hyperlink w:anchor="_Toc9422093" w:history="1">
         <w:r>
           <w:rPr>
             <w:rStyle w:val="Hyperlink"/>
@@ -2556,7 +2608,7 @@
           <w:rPr>
             <w:webHidden/>
           </w:rPr>
-          <w:instrText xml:space="preserve"> PAGEREF _Toc8724198 \h </w:instrText>
+          <w:instrText xml:space="preserve"> PAGEREF _Toc9422093 \h </w:instrText>
         </w:r>
         <w:r>
           <w:rPr>
@@ -2573,7 +2625,7 @@
           <w:rPr>
             <w:webHidden/>
           </w:rPr>
-          <w:t>21</w:t>
+          <w:t>22</w:t>
         </w:r>
         <w:r>
           <w:rPr>
@@ -2590,7 +2642,7 @@
           <w:rFonts w:asciiTheme="minorHAnsi" w:eastAsiaTheme="minorEastAsia" w:hAnsiTheme="minorHAnsi" w:cstheme="minorBidi"/>
         </w:rPr>
       </w:pPr>
-      <w:hyperlink w:anchor="_Toc8724199" w:history="1">
+      <w:hyperlink w:anchor="_Toc9422094" w:history="1">
         <w:r>
           <w:rPr>
             <w:rStyle w:val="Hyperlink"/>
@@ -2625,7 +2677,7 @@
           <w:rPr>
             <w:webHidden/>
           </w:rPr>
-          <w:instrText xml:space="preserve"> PAGEREF _Toc8724199 \h </w:instrText>
+          <w:instrText xml:space="preserve"> PAGEREF _Toc9422094 \h </w:instrText>
         </w:r>
         <w:r>
           <w:rPr>
@@ -2642,7 +2694,7 @@
           <w:rPr>
             <w:webHidden/>
           </w:rPr>
-          <w:t>22</w:t>
+          <w:t>23</w:t>
         </w:r>
         <w:r>
           <w:rPr>
@@ -2659,7 +2711,7 @@
           <w:rFonts w:asciiTheme="minorHAnsi" w:eastAsiaTheme="minorEastAsia" w:hAnsiTheme="minorHAnsi" w:cstheme="minorBidi"/>
         </w:rPr>
       </w:pPr>
-      <w:hyperlink w:anchor="_Toc8724200" w:history="1">
+      <w:hyperlink w:anchor="_Toc9422095" w:history="1">
         <w:r>
           <w:rPr>
             <w:rStyle w:val="Hyperlink"/>
@@ -2694,7 +2746,7 @@
           <w:rPr>
             <w:webHidden/>
           </w:rPr>
-          <w:instrText xml:space="preserve"> PAGEREF _Toc8724200 \h </w:instrText>
+          <w:instrText xml:space="preserve"> PAGEREF _Toc9422095 \h </w:instrText>
         </w:r>
         <w:r>
           <w:rPr>
@@ -2711,7 +2763,7 @@
           <w:rPr>
             <w:webHidden/>
           </w:rPr>
-          <w:t>23</w:t>
+          <w:t>24</w:t>
         </w:r>
         <w:r>
           <w:rPr>
@@ -2728,7 +2780,7 @@
           <w:rFonts w:asciiTheme="minorHAnsi" w:eastAsiaTheme="minorEastAsia" w:hAnsiTheme="minorHAnsi" w:cstheme="minorBidi"/>
         </w:rPr>
       </w:pPr>
-      <w:hyperlink w:anchor="_Toc8724201" w:history="1">
+      <w:hyperlink w:anchor="_Toc9422096" w:history="1">
         <w:r>
           <w:rPr>
             <w:rStyle w:val="Hyperlink"/>
@@ -2763,7 +2815,7 @@
           <w:rPr>
             <w:webHidden/>
           </w:rPr>
-          <w:instrText xml:space="preserve"> PAGEREF _Toc8724201 \h </w:instrText>
+          <w:instrText xml:space="preserve"> PAGEREF _Toc9422096 \h </w:instrText>
         </w:r>
         <w:r>
           <w:rPr>
@@ -2780,7 +2832,7 @@
           <w:rPr>
             <w:webHidden/>
           </w:rPr>
-          <w:t>24</w:t>
+          <w:t>25</w:t>
         </w:r>
         <w:r>
           <w:rPr>
@@ -2798,7 +2850,7 @@
           <w:b w:val="0"/>
         </w:rPr>
       </w:pPr>
-      <w:hyperlink w:anchor="_Toc8724202" w:history="1">
+      <w:hyperlink w:anchor="_Toc9422097" w:history="1">
         <w:r>
           <w:rPr>
             <w:rStyle w:val="Hyperlink"/>
@@ -2834,7 +2886,7 @@
           <w:rPr>
             <w:webHidden/>
           </w:rPr>
-          <w:instrText xml:space="preserve"> PAGEREF _Toc8724202 \h </w:instrText>
+          <w:instrText xml:space="preserve"> PAGEREF _Toc9422097 \h </w:instrText>
         </w:r>
         <w:r>
           <w:rPr>
@@ -2851,7 +2903,7 @@
           <w:rPr>
             <w:webHidden/>
           </w:rPr>
-          <w:t>25</w:t>
+          <w:t>26</w:t>
         </w:r>
         <w:r>
           <w:rPr>
@@ -2934,7 +2986,7 @@
         </w:rPr>
         <w:fldChar w:fldCharType="separate"/>
       </w:r>
-      <w:hyperlink w:anchor="_Toc8724203" w:history="1">
+      <w:hyperlink w:anchor="_Toc9422098" w:history="1">
         <w:r>
           <w:rPr>
             <w:rStyle w:val="Hyperlink"/>
@@ -2961,7 +3013,7 @@
             <w:noProof/>
             <w:webHidden/>
           </w:rPr>
-          <w:instrText xml:space="preserve"> PAGEREF _Toc8724203 \h </w:instrText>
+          <w:instrText xml:space="preserve"> PAGEREF _Toc9422098 \h </w:instrText>
         </w:r>
         <w:r>
           <w:rPr>
@@ -3004,7 +3056,7 @@
           <w:szCs w:val="22"/>
         </w:rPr>
       </w:pPr>
-      <w:hyperlink w:anchor="_Toc8724204" w:history="1">
+      <w:hyperlink w:anchor="_Toc9422099" w:history="1">
         <w:r>
           <w:rPr>
             <w:rStyle w:val="Hyperlink"/>
@@ -3031,7 +3083,7 @@
             <w:noProof/>
             <w:webHidden/>
           </w:rPr>
-          <w:instrText xml:space="preserve"> PAGEREF _Toc8724204 \h </w:instrText>
+          <w:instrText xml:space="preserve"> PAGEREF _Toc9422099 \h </w:instrText>
         </w:r>
         <w:r>
           <w:rPr>
@@ -3074,7 +3126,7 @@
           <w:szCs w:val="22"/>
         </w:rPr>
       </w:pPr>
-      <w:hyperlink w:anchor="_Toc8724205" w:history="1">
+      <w:hyperlink w:anchor="_Toc9422100" w:history="1">
         <w:r>
           <w:rPr>
             <w:rStyle w:val="Hyperlink"/>
@@ -3101,7 +3153,7 @@
             <w:noProof/>
             <w:webHidden/>
           </w:rPr>
-          <w:instrText xml:space="preserve"> PAGEREF _Toc8724205 \h </w:instrText>
+          <w:instrText xml:space="preserve"> PAGEREF _Toc9422100 \h </w:instrText>
         </w:r>
         <w:r>
           <w:rPr>
@@ -3144,7 +3196,7 @@
           <w:szCs w:val="22"/>
         </w:rPr>
       </w:pPr>
-      <w:hyperlink w:anchor="_Toc8724206" w:history="1">
+      <w:hyperlink w:anchor="_Toc9422101" w:history="1">
         <w:r>
           <w:rPr>
             <w:rStyle w:val="Hyperlink"/>
@@ -3171,7 +3223,7 @@
             <w:noProof/>
             <w:webHidden/>
           </w:rPr>
-          <w:instrText xml:space="preserve"> PAGEREF _Toc8724206 \h </w:instrText>
+          <w:instrText xml:space="preserve"> PAGEREF _Toc9422101 \h </w:instrText>
         </w:r>
         <w:r>
           <w:rPr>
@@ -3214,7 +3266,7 @@
           <w:szCs w:val="22"/>
         </w:rPr>
       </w:pPr>
-      <w:hyperlink w:anchor="_Toc8724207" w:history="1">
+      <w:hyperlink w:anchor="_Toc9422102" w:history="1">
         <w:r>
           <w:rPr>
             <w:rStyle w:val="Hyperlink"/>
@@ -3241,7 +3293,7 @@
             <w:noProof/>
             <w:webHidden/>
           </w:rPr>
-          <w:instrText xml:space="preserve"> PAGEREF _Toc8724207 \h </w:instrText>
+          <w:instrText xml:space="preserve"> PAGEREF _Toc9422102 \h </w:instrText>
         </w:r>
         <w:r>
           <w:rPr>
@@ -3284,7 +3336,7 @@
           <w:szCs w:val="22"/>
         </w:rPr>
       </w:pPr>
-      <w:hyperlink w:anchor="_Toc8724208" w:history="1">
+      <w:hyperlink w:anchor="_Toc9422103" w:history="1">
         <w:r>
           <w:rPr>
             <w:rStyle w:val="Hyperlink"/>
@@ -3311,7 +3363,7 @@
             <w:noProof/>
             <w:webHidden/>
           </w:rPr>
-          <w:instrText xml:space="preserve"> PAGEREF _Toc8724208 \h </w:instrText>
+          <w:instrText xml:space="preserve"> PAGEREF _Toc9422103 \h </w:instrText>
         </w:r>
         <w:r>
           <w:rPr>
@@ -3354,7 +3406,7 @@
           <w:szCs w:val="22"/>
         </w:rPr>
       </w:pPr>
-      <w:hyperlink w:anchor="_Toc8724209" w:history="1">
+      <w:hyperlink w:anchor="_Toc9422104" w:history="1">
         <w:r>
           <w:rPr>
             <w:rStyle w:val="Hyperlink"/>
@@ -3381,7 +3433,7 @@
             <w:noProof/>
             <w:webHidden/>
           </w:rPr>
-          <w:instrText xml:space="preserve"> PAGEREF _Toc8724209 \h </w:instrText>
+          <w:instrText xml:space="preserve"> PAGEREF _Toc9422104 \h </w:instrText>
         </w:r>
         <w:r>
           <w:rPr>
@@ -3424,7 +3476,7 @@
           <w:szCs w:val="22"/>
         </w:rPr>
       </w:pPr>
-      <w:hyperlink w:anchor="_Toc8724210" w:history="1">
+      <w:hyperlink w:anchor="_Toc9422105" w:history="1">
         <w:r>
           <w:rPr>
             <w:rStyle w:val="Hyperlink"/>
@@ -3451,7 +3503,7 @@
             <w:noProof/>
             <w:webHidden/>
           </w:rPr>
-          <w:instrText xml:space="preserve"> PAGEREF _Toc8724210 \h </w:instrText>
+          <w:instrText xml:space="preserve"> PAGEREF _Toc9422105 \h </w:instrText>
         </w:r>
         <w:r>
           <w:rPr>
@@ -3471,7 +3523,7 @@
             <w:noProof/>
             <w:webHidden/>
           </w:rPr>
-          <w:t>10</w:t>
+          <w:t>11</w:t>
         </w:r>
         <w:r>
           <w:rPr>
@@ -3494,7 +3546,7 @@
           <w:szCs w:val="22"/>
         </w:rPr>
       </w:pPr>
-      <w:hyperlink w:anchor="_Toc8724211" w:history="1">
+      <w:hyperlink w:anchor="_Toc9422106" w:history="1">
         <w:r>
           <w:rPr>
             <w:rStyle w:val="Hyperlink"/>
@@ -3521,7 +3573,7 @@
             <w:noProof/>
             <w:webHidden/>
           </w:rPr>
-          <w:instrText xml:space="preserve"> PAGEREF _Toc8724211 \h </w:instrText>
+          <w:instrText xml:space="preserve"> PAGEREF _Toc9422106 \h </w:instrText>
         </w:r>
         <w:r>
           <w:rPr>
@@ -3564,7 +3616,7 @@
           <w:szCs w:val="22"/>
         </w:rPr>
       </w:pPr>
-      <w:hyperlink w:anchor="_Toc8724212" w:history="1">
+      <w:hyperlink w:anchor="_Toc9422107" w:history="1">
         <w:r>
           <w:rPr>
             <w:rStyle w:val="Hyperlink"/>
@@ -3591,7 +3643,7 @@
             <w:noProof/>
             <w:webHidden/>
           </w:rPr>
-          <w:instrText xml:space="preserve"> PAGEREF _Toc8724212 \h </w:instrText>
+          <w:instrText xml:space="preserve"> PAGEREF _Toc9422107 \h </w:instrText>
         </w:r>
         <w:r>
           <w:rPr>
@@ -3611,7 +3663,7 @@
             <w:noProof/>
             <w:webHidden/>
           </w:rPr>
-          <w:t>11</w:t>
+          <w:t>12</w:t>
         </w:r>
         <w:r>
           <w:rPr>
@@ -3634,7 +3686,7 @@
           <w:szCs w:val="22"/>
         </w:rPr>
       </w:pPr>
-      <w:hyperlink w:anchor="_Toc8724213" w:history="1">
+      <w:hyperlink w:anchor="_Toc9422108" w:history="1">
         <w:r>
           <w:rPr>
             <w:rStyle w:val="Hyperlink"/>
@@ -3661,7 +3713,7 @@
             <w:noProof/>
             <w:webHidden/>
           </w:rPr>
-          <w:instrText xml:space="preserve"> PAGEREF _Toc8724213 \h </w:instrText>
+          <w:instrText xml:space="preserve"> PAGEREF _Toc9422108 \h </w:instrText>
         </w:r>
         <w:r>
           <w:rPr>
@@ -3681,7 +3733,7 @@
             <w:noProof/>
             <w:webHidden/>
           </w:rPr>
-          <w:t>11</w:t>
+          <w:t>12</w:t>
         </w:r>
         <w:r>
           <w:rPr>
@@ -3704,7 +3756,7 @@
           <w:szCs w:val="22"/>
         </w:rPr>
       </w:pPr>
-      <w:hyperlink w:anchor="_Toc8724214" w:history="1">
+      <w:hyperlink w:anchor="_Toc9422109" w:history="1">
         <w:r>
           <w:rPr>
             <w:rStyle w:val="Hyperlink"/>
@@ -3731,7 +3783,7 @@
             <w:noProof/>
             <w:webHidden/>
           </w:rPr>
-          <w:instrText xml:space="preserve"> PAGEREF _Toc8724214 \h </w:instrText>
+          <w:instrText xml:space="preserve"> PAGEREF _Toc9422109 \h </w:instrText>
         </w:r>
         <w:r>
           <w:rPr>
@@ -3751,7 +3803,7 @@
             <w:noProof/>
             <w:webHidden/>
           </w:rPr>
-          <w:t>12</w:t>
+          <w:t>13</w:t>
         </w:r>
         <w:r>
           <w:rPr>
@@ -3774,7 +3826,7 @@
           <w:szCs w:val="22"/>
         </w:rPr>
       </w:pPr>
-      <w:hyperlink w:anchor="_Toc8724215" w:history="1">
+      <w:hyperlink w:anchor="_Toc9422110" w:history="1">
         <w:r>
           <w:rPr>
             <w:rStyle w:val="Hyperlink"/>
@@ -3801,7 +3853,7 @@
             <w:noProof/>
             <w:webHidden/>
           </w:rPr>
-          <w:instrText xml:space="preserve"> PAGEREF _Toc8724215 \h </w:instrText>
+          <w:instrText xml:space="preserve"> PAGEREF _Toc9422110 \h </w:instrText>
         </w:r>
         <w:r>
           <w:rPr>
@@ -3821,7 +3873,7 @@
             <w:noProof/>
             <w:webHidden/>
           </w:rPr>
-          <w:t>12</w:t>
+          <w:t>13</w:t>
         </w:r>
         <w:r>
           <w:rPr>
@@ -3844,7 +3896,7 @@
           <w:szCs w:val="22"/>
         </w:rPr>
       </w:pPr>
-      <w:hyperlink w:anchor="_Toc8724216" w:history="1">
+      <w:hyperlink w:anchor="_Toc9422111" w:history="1">
         <w:r>
           <w:rPr>
             <w:rStyle w:val="Hyperlink"/>
@@ -3871,7 +3923,7 @@
             <w:noProof/>
             <w:webHidden/>
           </w:rPr>
-          <w:instrText xml:space="preserve"> PAGEREF _Toc8724216 \h </w:instrText>
+          <w:instrText xml:space="preserve"> PAGEREF _Toc9422111 \h </w:instrText>
         </w:r>
         <w:r>
           <w:rPr>
@@ -3891,7 +3943,7 @@
             <w:noProof/>
             <w:webHidden/>
           </w:rPr>
-          <w:t>13</w:t>
+          <w:t>14</w:t>
         </w:r>
         <w:r>
           <w:rPr>
@@ -3914,7 +3966,7 @@
           <w:szCs w:val="22"/>
         </w:rPr>
       </w:pPr>
-      <w:hyperlink w:anchor="_Toc8724217" w:history="1">
+      <w:hyperlink w:anchor="_Toc9422112" w:history="1">
         <w:r>
           <w:rPr>
             <w:rStyle w:val="Hyperlink"/>
@@ -3941,7 +3993,7 @@
             <w:noProof/>
             <w:webHidden/>
           </w:rPr>
-          <w:instrText xml:space="preserve"> PAGEREF _Toc8724217 \h </w:instrText>
+          <w:instrText xml:space="preserve"> PAGEREF _Toc9422112 \h </w:instrText>
         </w:r>
         <w:r>
           <w:rPr>
@@ -3961,7 +4013,7 @@
             <w:noProof/>
             <w:webHidden/>
           </w:rPr>
-          <w:t>14</w:t>
+          <w:t>15</w:t>
         </w:r>
         <w:r>
           <w:rPr>
@@ -3984,7 +4036,7 @@
           <w:szCs w:val="22"/>
         </w:rPr>
       </w:pPr>
-      <w:hyperlink w:anchor="_Toc8724218" w:history="1">
+      <w:hyperlink w:anchor="_Toc9422113" w:history="1">
         <w:r>
           <w:rPr>
             <w:rStyle w:val="Hyperlink"/>
@@ -4011,7 +4063,7 @@
             <w:noProof/>
             <w:webHidden/>
           </w:rPr>
-          <w:instrText xml:space="preserve"> PAGEREF _Toc8724218 \h </w:instrText>
+          <w:instrText xml:space="preserve"> PAGEREF _Toc9422113 \h </w:instrText>
         </w:r>
         <w:r>
           <w:rPr>
@@ -4031,7 +4083,7 @@
             <w:noProof/>
             <w:webHidden/>
           </w:rPr>
-          <w:t>14</w:t>
+          <w:t>15</w:t>
         </w:r>
         <w:r>
           <w:rPr>
@@ -4054,7 +4106,7 @@
           <w:szCs w:val="22"/>
         </w:rPr>
       </w:pPr>
-      <w:hyperlink w:anchor="_Toc8724219" w:history="1">
+      <w:hyperlink w:anchor="_Toc9422114" w:history="1">
         <w:r>
           <w:rPr>
             <w:rStyle w:val="Hyperlink"/>
@@ -4081,7 +4133,7 @@
             <w:noProof/>
             <w:webHidden/>
           </w:rPr>
-          <w:instrText xml:space="preserve"> PAGEREF _Toc8724219 \h </w:instrText>
+          <w:instrText xml:space="preserve"> PAGEREF _Toc9422114 \h </w:instrText>
         </w:r>
         <w:r>
           <w:rPr>
@@ -4101,7 +4153,7 @@
             <w:noProof/>
             <w:webHidden/>
           </w:rPr>
-          <w:t>15</w:t>
+          <w:t>16</w:t>
         </w:r>
         <w:r>
           <w:rPr>
@@ -4124,7 +4176,7 @@
           <w:szCs w:val="22"/>
         </w:rPr>
       </w:pPr>
-      <w:hyperlink w:anchor="_Toc8724220" w:history="1">
+      <w:hyperlink w:anchor="_Toc9422115" w:history="1">
         <w:r>
           <w:rPr>
             <w:rStyle w:val="Hyperlink"/>
@@ -4151,7 +4203,7 @@
             <w:noProof/>
             <w:webHidden/>
           </w:rPr>
-          <w:instrText xml:space="preserve"> PAGEREF _Toc8724220 \h </w:instrText>
+          <w:instrText xml:space="preserve"> PAGEREF _Toc9422115 \h </w:instrText>
         </w:r>
         <w:r>
           <w:rPr>
@@ -4171,7 +4223,7 @@
             <w:noProof/>
             <w:webHidden/>
           </w:rPr>
-          <w:t>15</w:t>
+          <w:t>16</w:t>
         </w:r>
         <w:r>
           <w:rPr>
@@ -4194,7 +4246,7 @@
           <w:szCs w:val="22"/>
         </w:rPr>
       </w:pPr>
-      <w:hyperlink w:anchor="_Toc8724221" w:history="1">
+      <w:hyperlink w:anchor="_Toc9422116" w:history="1">
         <w:r>
           <w:rPr>
             <w:rStyle w:val="Hyperlink"/>
@@ -4221,7 +4273,7 @@
             <w:noProof/>
             <w:webHidden/>
           </w:rPr>
-          <w:instrText xml:space="preserve"> PAGEREF _Toc8724221 \h </w:instrText>
+          <w:instrText xml:space="preserve"> PAGEREF _Toc9422116 \h </w:instrText>
         </w:r>
         <w:r>
           <w:rPr>
@@ -4241,7 +4293,7 @@
             <w:noProof/>
             <w:webHidden/>
           </w:rPr>
-          <w:t>16</w:t>
+          <w:t>17</w:t>
         </w:r>
         <w:r>
           <w:rPr>
@@ -4264,7 +4316,7 @@
           <w:szCs w:val="22"/>
         </w:rPr>
       </w:pPr>
-      <w:hyperlink w:anchor="_Toc8724222" w:history="1">
+      <w:hyperlink w:anchor="_Toc9422117" w:history="1">
         <w:r>
           <w:rPr>
             <w:rStyle w:val="Hyperlink"/>
@@ -4291,7 +4343,7 @@
             <w:noProof/>
             <w:webHidden/>
           </w:rPr>
-          <w:instrText xml:space="preserve"> PAGEREF _Toc8724222 \h </w:instrText>
+          <w:instrText xml:space="preserve"> PAGEREF _Toc9422117 \h </w:instrText>
         </w:r>
         <w:r>
           <w:rPr>
@@ -4311,7 +4363,7 @@
             <w:noProof/>
             <w:webHidden/>
           </w:rPr>
-          <w:t>16</w:t>
+          <w:t>17</w:t>
         </w:r>
         <w:r>
           <w:rPr>
@@ -4334,7 +4386,7 @@
           <w:szCs w:val="22"/>
         </w:rPr>
       </w:pPr>
-      <w:hyperlink w:anchor="_Toc8724223" w:history="1">
+      <w:hyperlink w:anchor="_Toc9422118" w:history="1">
         <w:r>
           <w:rPr>
             <w:rStyle w:val="Hyperlink"/>
@@ -4361,7 +4413,7 @@
             <w:noProof/>
             <w:webHidden/>
           </w:rPr>
-          <w:instrText xml:space="preserve"> PAGEREF _Toc8724223 \h </w:instrText>
+          <w:instrText xml:space="preserve"> PAGEREF _Toc9422118 \h </w:instrText>
         </w:r>
         <w:r>
           <w:rPr>
@@ -4381,7 +4433,7 @@
             <w:noProof/>
             <w:webHidden/>
           </w:rPr>
-          <w:t>17</w:t>
+          <w:t>18</w:t>
         </w:r>
         <w:r>
           <w:rPr>
@@ -4404,7 +4456,7 @@
           <w:szCs w:val="22"/>
         </w:rPr>
       </w:pPr>
-      <w:hyperlink w:anchor="_Toc8724224" w:history="1">
+      <w:hyperlink w:anchor="_Toc9422119" w:history="1">
         <w:r>
           <w:rPr>
             <w:rStyle w:val="Hyperlink"/>
@@ -4431,7 +4483,7 @@
             <w:noProof/>
             <w:webHidden/>
           </w:rPr>
-          <w:instrText xml:space="preserve"> PAGEREF _Toc8724224 \h </w:instrText>
+          <w:instrText xml:space="preserve"> PAGEREF _Toc9422119 \h </w:instrText>
         </w:r>
         <w:r>
           <w:rPr>
@@ -4451,7 +4503,7 @@
             <w:noProof/>
             <w:webHidden/>
           </w:rPr>
-          <w:t>18</w:t>
+          <w:t>19</w:t>
         </w:r>
         <w:r>
           <w:rPr>
@@ -4474,7 +4526,7 @@
           <w:szCs w:val="22"/>
         </w:rPr>
       </w:pPr>
-      <w:hyperlink w:anchor="_Toc8724225" w:history="1">
+      <w:hyperlink w:anchor="_Toc9422120" w:history="1">
         <w:r>
           <w:rPr>
             <w:rStyle w:val="Hyperlink"/>
@@ -4501,7 +4553,7 @@
             <w:noProof/>
             <w:webHidden/>
           </w:rPr>
-          <w:instrText xml:space="preserve"> PAGEREF _Toc8724225 \h </w:instrText>
+          <w:instrText xml:space="preserve"> PAGEREF _Toc9422120 \h </w:instrText>
         </w:r>
         <w:r>
           <w:rPr>
@@ -4521,7 +4573,7 @@
             <w:noProof/>
             <w:webHidden/>
           </w:rPr>
-          <w:t>18</w:t>
+          <w:t>19</w:t>
         </w:r>
         <w:r>
           <w:rPr>
@@ -4544,7 +4596,7 @@
           <w:szCs w:val="22"/>
         </w:rPr>
       </w:pPr>
-      <w:hyperlink w:anchor="_Toc8724226" w:history="1">
+      <w:hyperlink w:anchor="_Toc9422121" w:history="1">
         <w:r>
           <w:rPr>
             <w:rStyle w:val="Hyperlink"/>
@@ -4571,7 +4623,7 @@
             <w:noProof/>
             <w:webHidden/>
           </w:rPr>
-          <w:instrText xml:space="preserve"> PAGEREF _Toc8724226 \h </w:instrText>
+          <w:instrText xml:space="preserve"> PAGEREF _Toc9422121 \h </w:instrText>
         </w:r>
         <w:r>
           <w:rPr>
@@ -4591,7 +4643,7 @@
             <w:noProof/>
             <w:webHidden/>
           </w:rPr>
-          <w:t>18</w:t>
+          <w:t>19</w:t>
         </w:r>
         <w:r>
           <w:rPr>
@@ -4614,7 +4666,7 @@
           <w:szCs w:val="22"/>
         </w:rPr>
       </w:pPr>
-      <w:hyperlink w:anchor="_Toc8724227" w:history="1">
+      <w:hyperlink w:anchor="_Toc9422122" w:history="1">
         <w:r>
           <w:rPr>
             <w:rStyle w:val="Hyperlink"/>
@@ -4641,7 +4693,7 @@
             <w:noProof/>
             <w:webHidden/>
           </w:rPr>
-          <w:instrText xml:space="preserve"> PAGEREF _Toc8724227 \h </w:instrText>
+          <w:instrText xml:space="preserve"> PAGEREF _Toc9422122 \h </w:instrText>
         </w:r>
         <w:r>
           <w:rPr>
@@ -4661,7 +4713,7 @@
             <w:noProof/>
             <w:webHidden/>
           </w:rPr>
-          <w:t>19</w:t>
+          <w:t>20</w:t>
         </w:r>
         <w:r>
           <w:rPr>
@@ -4684,7 +4736,7 @@
           <w:szCs w:val="22"/>
         </w:rPr>
       </w:pPr>
-      <w:hyperlink w:anchor="_Toc8724228" w:history="1">
+      <w:hyperlink w:anchor="_Toc9422123" w:history="1">
         <w:r>
           <w:rPr>
             <w:rStyle w:val="Hyperlink"/>
@@ -4711,7 +4763,7 @@
             <w:noProof/>
             <w:webHidden/>
           </w:rPr>
-          <w:instrText xml:space="preserve"> PAGEREF _Toc8724228 \h </w:instrText>
+          <w:instrText xml:space="preserve"> PAGEREF _Toc9422123 \h </w:instrText>
         </w:r>
         <w:r>
           <w:rPr>
@@ -4731,7 +4783,7 @@
             <w:noProof/>
             <w:webHidden/>
           </w:rPr>
-          <w:t>20</w:t>
+          <w:t>21</w:t>
         </w:r>
         <w:r>
           <w:rPr>
@@ -4754,7 +4806,7 @@
           <w:szCs w:val="22"/>
         </w:rPr>
       </w:pPr>
-      <w:hyperlink w:anchor="_Toc8724229" w:history="1">
+      <w:hyperlink w:anchor="_Toc9422124" w:history="1">
         <w:r>
           <w:rPr>
             <w:rStyle w:val="Hyperlink"/>
@@ -4781,7 +4833,7 @@
             <w:noProof/>
             <w:webHidden/>
           </w:rPr>
-          <w:instrText xml:space="preserve"> PAGEREF _Toc8724229 \h </w:instrText>
+          <w:instrText xml:space="preserve"> PAGEREF _Toc9422124 \h </w:instrText>
         </w:r>
         <w:r>
           <w:rPr>
@@ -4801,7 +4853,7 @@
             <w:noProof/>
             <w:webHidden/>
           </w:rPr>
-          <w:t>21</w:t>
+          <w:t>22</w:t>
         </w:r>
         <w:r>
           <w:rPr>
@@ -4824,7 +4876,7 @@
           <w:szCs w:val="22"/>
         </w:rPr>
       </w:pPr>
-      <w:hyperlink w:anchor="_Toc8724230" w:history="1">
+      <w:hyperlink w:anchor="_Toc9422125" w:history="1">
         <w:r>
           <w:rPr>
             <w:rStyle w:val="Hyperlink"/>
@@ -4851,7 +4903,7 @@
             <w:noProof/>
             <w:webHidden/>
           </w:rPr>
-          <w:instrText xml:space="preserve"> PAGEREF _Toc8724230 \h </w:instrText>
+          <w:instrText xml:space="preserve"> PAGEREF _Toc9422125 \h </w:instrText>
         </w:r>
         <w:r>
           <w:rPr>
@@ -4871,7 +4923,7 @@
             <w:noProof/>
             <w:webHidden/>
           </w:rPr>
-          <w:t>22</w:t>
+          <w:t>23</w:t>
         </w:r>
         <w:r>
           <w:rPr>
@@ -4894,7 +4946,7 @@
           <w:szCs w:val="22"/>
         </w:rPr>
       </w:pPr>
-      <w:hyperlink w:anchor="_Toc8724231" w:history="1">
+      <w:hyperlink w:anchor="_Toc9422126" w:history="1">
         <w:r>
           <w:rPr>
             <w:rStyle w:val="Hyperlink"/>
@@ -4921,7 +4973,7 @@
             <w:noProof/>
             <w:webHidden/>
           </w:rPr>
-          <w:instrText xml:space="preserve"> PAGEREF _Toc8724231 \h </w:instrText>
+          <w:instrText xml:space="preserve"> PAGEREF _Toc9422126 \h </w:instrText>
         </w:r>
         <w:r>
           <w:rPr>
@@ -4941,7 +4993,7 @@
             <w:noProof/>
             <w:webHidden/>
           </w:rPr>
-          <w:t>23</w:t>
+          <w:t>24</w:t>
         </w:r>
         <w:r>
           <w:rPr>
@@ -4964,7 +5016,7 @@
           <w:szCs w:val="22"/>
         </w:rPr>
       </w:pPr>
-      <w:hyperlink w:anchor="_Toc8724232" w:history="1">
+      <w:hyperlink w:anchor="_Toc9422127" w:history="1">
         <w:r>
           <w:rPr>
             <w:rStyle w:val="Hyperlink"/>
@@ -4991,7 +5043,7 @@
             <w:noProof/>
             <w:webHidden/>
           </w:rPr>
-          <w:instrText xml:space="preserve"> PAGEREF _Toc8724232 \h </w:instrText>
+          <w:instrText xml:space="preserve"> PAGEREF _Toc9422127 \h </w:instrText>
         </w:r>
         <w:r>
           <w:rPr>
@@ -5011,7 +5063,7 @@
             <w:noProof/>
             <w:webHidden/>
           </w:rPr>
-          <w:t>24</w:t>
+          <w:t>25</w:t>
         </w:r>
         <w:r>
           <w:rPr>
@@ -5060,7 +5112,7 @@
       <w:pPr>
         <w:pStyle w:val="Heading1"/>
       </w:pPr>
-      <w:bookmarkStart w:id="3" w:name="_Toc8724171"/>
+      <w:bookmarkStart w:id="3" w:name="_Toc9422066"/>
       <w:bookmarkEnd w:id="0"/>
       <w:r>
         <w:lastRenderedPageBreak/>
@@ -5180,18 +5232,10 @@
         <w:t>Based on the decision outcome, provide required information to the Electronic Medical Record (EMR)</w:t>
       </w:r>
       <w:r>
-        <w:t xml:space="preserve"> </w:t>
-      </w:r>
-      <w:proofErr w:type="gramStart"/>
-      <w:r>
-        <w:t>in order</w:t>
-      </w:r>
-      <w:r>
-        <w:t xml:space="preserve"> to</w:t>
-      </w:r>
-      <w:proofErr w:type="gramEnd"/>
-      <w:r>
-        <w:t xml:space="preserve"> initiate either an in-house, IFC, or Veteran Community Care Program (VCCP) consult order.</w:t>
+        <w:t xml:space="preserve"> in order</w:t>
+      </w:r>
+      <w:r>
+        <w:t xml:space="preserve"> to initiate either an in-house, IFC, or Veteran Community Care Program (VCCP) consult order.</w:t>
       </w:r>
     </w:p>
     <w:p>
@@ -5214,7 +5258,7 @@
       <w:pPr>
         <w:pStyle w:val="Heading2"/>
       </w:pPr>
-      <w:bookmarkStart w:id="4" w:name="_Toc8724172"/>
+      <w:bookmarkStart w:id="4" w:name="_Toc9422067"/>
       <w:r>
         <w:t>Purpose</w:t>
       </w:r>
@@ -5247,7 +5291,7 @@
       <w:pPr>
         <w:pStyle w:val="Heading2"/>
       </w:pPr>
-      <w:bookmarkStart w:id="5" w:name="_Toc8724173"/>
+      <w:bookmarkStart w:id="5" w:name="_Toc9422068"/>
       <w:r>
         <w:t xml:space="preserve">Document </w:t>
       </w:r>
@@ -5302,20 +5346,39 @@
     <w:p>
       <w:pPr>
         <w:pStyle w:val="BodyText"/>
-      </w:pPr>
-      <w:r>
         <w:rPr>
           <w:rStyle w:val="normaltextrun"/>
         </w:rPr>
+      </w:pPr>
+      <w:r>
+        <w:rPr>
+          <w:rStyle w:val="normaltextrun"/>
+        </w:rPr>
         <w:t>This document is also designed to provide the user with screen-by-screen “how to” information on the usage of Consult Toolbox.</w:t>
       </w:r>
     </w:p>
     <w:p>
       <w:pPr>
+        <w:rPr>
+          <w:rStyle w:val="normaltextrun"/>
+          <w:sz w:val="24"/>
+          <w:szCs w:val="20"/>
+        </w:rPr>
+      </w:pPr>
+      <w:r>
+        <w:rPr>
+          <w:rStyle w:val="normaltextrun"/>
+        </w:rPr>
+        <w:br w:type="page"/>
+      </w:r>
+    </w:p>
+    <w:p>
+      <w:pPr>
         <w:pStyle w:val="Heading3"/>
       </w:pPr>
-      <w:bookmarkStart w:id="6" w:name="_Toc8724174"/>
-      <w:r>
+      <w:bookmarkStart w:id="6" w:name="_Toc9422069"/>
+      <w:r>
+        <w:lastRenderedPageBreak/>
         <w:t>Organization of the Manual</w:t>
       </w:r>
       <w:bookmarkEnd w:id="6"/>
@@ -5340,7 +5403,6 @@
         <w:pStyle w:val="BodyText"/>
       </w:pPr>
       <w:r>
-        <w:lastRenderedPageBreak/>
         <w:t xml:space="preserve">The Introduction section provides the purpose of this manual, an overview of the </w:t>
       </w:r>
       <w:r>
@@ -5482,7 +5544,7 @@
       <w:pPr>
         <w:pStyle w:val="Heading3"/>
       </w:pPr>
-      <w:bookmarkStart w:id="8" w:name="_Toc8724175"/>
+      <w:bookmarkStart w:id="8" w:name="_Toc9422070"/>
       <w:bookmarkEnd w:id="7"/>
       <w:r>
         <w:t>Assumptions</w:t>
@@ -5552,7 +5614,7 @@
       <w:pPr>
         <w:pStyle w:val="Heading3"/>
       </w:pPr>
-      <w:bookmarkStart w:id="9" w:name="_Toc8724176"/>
+      <w:bookmarkStart w:id="9" w:name="_Toc9422071"/>
       <w:r>
         <w:t>Coordination</w:t>
       </w:r>
@@ -5570,7 +5632,7 @@
       <w:pPr>
         <w:pStyle w:val="Heading3"/>
       </w:pPr>
-      <w:bookmarkStart w:id="10" w:name="_Toc8724177"/>
+      <w:bookmarkStart w:id="10" w:name="_Toc9422072"/>
       <w:r>
         <w:t>Disclaimer</w:t>
       </w:r>
@@ -5601,7 +5663,7 @@
       <w:bookmarkStart w:id="17" w:name="_Toc508377206"/>
       <w:bookmarkStart w:id="18" w:name="_Toc508802496"/>
       <w:bookmarkStart w:id="19" w:name="_Toc2090157"/>
-      <w:bookmarkStart w:id="20" w:name="_Toc8724178"/>
+      <w:bookmarkStart w:id="20" w:name="_Toc9422073"/>
       <w:r>
         <w:t>Software Disclaimer</w:t>
       </w:r>
@@ -5621,15 +5683,11 @@
         <w:pStyle w:val="BodyText"/>
       </w:pPr>
       <w:r>
-        <w:t xml:space="preserve">This software was developed at the Department of Veterans Affairs (VA) by employees of the Federal Government </w:t>
-      </w:r>
-      <w:proofErr w:type="gramStart"/>
-      <w:r>
-        <w:t>in the course of</w:t>
-      </w:r>
-      <w:proofErr w:type="gramEnd"/>
-      <w:r>
-        <w:t xml:space="preserve"> their official duties. Pursuant to title 17 Section 105 of the United States Code this software is not subject to copyright protection and is in the public domain. VA assumes no responsibility whatsoever for its use by other parties, and makes no guarantees, expressed or implied, about its quality, reliability, or any other characteristic. We would appreciate acknowledgement if the software is used. This software can be redistributed and/or modified freely provided that any derivative works bear some notice that they are derived from it, and any modified versions bear some notice that they have been modified.</w:t>
+        <w:t xml:space="preserve">This software was developed at the Department of Veterans Affairs (VA) by employees of the Federal Government in the course of their official duties. Pursuant to title 17 Section 105 of the United States Code this software is not subject to copyright protection and is in the public domain. VA assumes no responsibility whatsoever for its use by other parties, and makes no guarantees, expressed or implied, about its quality, reliability, or any other characteristic. We would appreciate acknowledgement if the software is used. This software can be redistributed </w:t>
+      </w:r>
+      <w:r>
+        <w:lastRenderedPageBreak/>
+        <w:t>and/or modified freely provided that any derivative works bear some notice that they are derived from it, and any modified versions bear some notice that they have been modified.</w:t>
       </w:r>
     </w:p>
     <w:p>
@@ -5654,9 +5712,8 @@
       <w:bookmarkStart w:id="27" w:name="_Toc508377207"/>
       <w:bookmarkStart w:id="28" w:name="_Toc508802497"/>
       <w:bookmarkStart w:id="29" w:name="_Toc2090158"/>
-      <w:bookmarkStart w:id="30" w:name="_Toc8724179"/>
-      <w:r>
-        <w:lastRenderedPageBreak/>
+      <w:bookmarkStart w:id="30" w:name="_Toc9422074"/>
+      <w:r>
         <w:t>Documentation Disclaimer</w:t>
       </w:r>
       <w:bookmarkEnd w:id="21"/>
@@ -5682,7 +5739,7 @@
       <w:pPr>
         <w:pStyle w:val="Heading3"/>
       </w:pPr>
-      <w:bookmarkStart w:id="31" w:name="_Toc8724180"/>
+      <w:bookmarkStart w:id="31" w:name="_Toc9422075"/>
       <w:r>
         <w:t>Documentation Conventions</w:t>
       </w:r>
@@ -5739,18 +5796,10 @@
     </w:p>
     <w:tbl>
       <w:tblPr>
+        <w:tblStyle w:val="TableGrid"/>
         <w:tblW w:w="8928" w:type="dxa"/>
-        <w:tblInd w:w="720" w:type="dxa"/>
-        <w:tblBorders>
-          <w:top w:val="single" w:sz="4" w:space="0" w:color="auto"/>
-          <w:left w:val="single" w:sz="4" w:space="0" w:color="auto"/>
-          <w:bottom w:val="single" w:sz="4" w:space="0" w:color="auto"/>
-          <w:right w:val="single" w:sz="4" w:space="0" w:color="auto"/>
-          <w:insideH w:val="single" w:sz="4" w:space="0" w:color="auto"/>
-          <w:insideV w:val="single" w:sz="4" w:space="0" w:color="auto"/>
-        </w:tblBorders>
         <w:tblLayout w:type="fixed"/>
-        <w:tblLook w:val="0000" w:firstRow="0" w:lastRow="0" w:firstColumn="0" w:lastColumn="0" w:noHBand="0" w:noVBand="0"/>
+        <w:tblLook w:val="0020" w:firstRow="1" w:lastRow="0" w:firstColumn="0" w:lastColumn="0" w:noHBand="0" w:noVBand="0"/>
         <w:tblCaption w:val="Table used for formatting purposes only"/>
         <w:tblDescription w:val="Sample Documentation Symbols Descriptions. An &quot;i&quot; with a circle around it indicates additional information. A triangle with an exclamation point inside indicates caution."/>
       </w:tblPr>
@@ -5759,13 +5808,10 @@
         <w:gridCol w:w="7740"/>
       </w:tblGrid>
       <w:tr>
-        <w:trPr>
-          <w:tblHeader/>
-        </w:trPr>
         <w:tc>
           <w:tcPr>
             <w:tcW w:w="1188" w:type="dxa"/>
-            <w:shd w:val="pct12" w:color="auto" w:fill="auto"/>
+            <w:shd w:val="clear" w:color="auto" w:fill="F2F2F2" w:themeFill="background1" w:themeFillShade="F2"/>
           </w:tcPr>
           <w:p>
             <w:pPr>
@@ -5779,7 +5825,7 @@
         <w:tc>
           <w:tcPr>
             <w:tcW w:w="7740" w:type="dxa"/>
-            <w:shd w:val="pct12" w:color="auto" w:fill="auto"/>
+            <w:shd w:val="clear" w:color="auto" w:fill="F2F2F2" w:themeFill="background1" w:themeFillShade="F2"/>
           </w:tcPr>
           <w:p>
             <w:pPr>
@@ -5914,7 +5960,7 @@
       <w:pPr>
         <w:pStyle w:val="Heading3"/>
       </w:pPr>
-      <w:bookmarkStart w:id="34" w:name="_Toc8724181"/>
+      <w:bookmarkStart w:id="34" w:name="_Toc9422076"/>
       <w:bookmarkEnd w:id="33"/>
       <w:r>
         <w:t>References</w:t>
@@ -5979,7 +6025,7 @@
         <w:pStyle w:val="Heading2"/>
         <w:keepLines/>
       </w:pPr>
-      <w:bookmarkStart w:id="35" w:name="_Toc8724182"/>
+      <w:bookmarkStart w:id="35" w:name="_Toc9422077"/>
       <w:r>
         <w:t>National Service</w:t>
       </w:r>
@@ -6004,10 +6050,26 @@
     </w:p>
     <w:p>
       <w:pPr>
+        <w:rPr>
+          <w:rFonts w:ascii="Arial" w:hAnsi="Arial" w:cs="Arial"/>
+          <w:b/>
+          <w:bCs/>
+          <w:kern w:val="32"/>
+          <w:sz w:val="36"/>
+          <w:szCs w:val="32"/>
+        </w:rPr>
+      </w:pPr>
+      <w:r>
+        <w:br w:type="page"/>
+      </w:r>
+    </w:p>
+    <w:p>
+      <w:pPr>
         <w:pStyle w:val="Heading1"/>
       </w:pPr>
-      <w:bookmarkStart w:id="36" w:name="_Toc8724183"/>
-      <w:r>
+      <w:bookmarkStart w:id="36" w:name="_Toc9422078"/>
+      <w:r>
+        <w:lastRenderedPageBreak/>
         <w:t>System Summary</w:t>
       </w:r>
       <w:bookmarkEnd w:id="36"/>
@@ -6016,7 +6078,7 @@
       <w:pPr>
         <w:pStyle w:val="Heading2"/>
       </w:pPr>
-      <w:bookmarkStart w:id="37" w:name="_Toc8724184"/>
+      <w:bookmarkStart w:id="37" w:name="_Toc9422079"/>
       <w:r>
         <w:t>System Configuration</w:t>
       </w:r>
@@ -6050,9 +6112,8 @@
         <w:pStyle w:val="Caption"/>
       </w:pPr>
       <w:bookmarkStart w:id="38" w:name="_Toc1555615"/>
-      <w:bookmarkStart w:id="39" w:name="_Toc8724203"/>
-      <w:r>
-        <w:lastRenderedPageBreak/>
+      <w:bookmarkStart w:id="39" w:name="_Toc9422098"/>
+      <w:r>
         <w:t xml:space="preserve">Figure </w:t>
       </w:r>
       <w:r>
@@ -6155,7 +6216,7 @@
         <w:pStyle w:val="Caption"/>
       </w:pPr>
       <w:bookmarkStart w:id="40" w:name="_Toc1555616"/>
-      <w:bookmarkStart w:id="41" w:name="_Toc8724204"/>
+      <w:bookmarkStart w:id="41" w:name="_Toc9422099"/>
       <w:r>
         <w:t xml:space="preserve">Figure </w:t>
       </w:r>
@@ -6256,7 +6317,7 @@
       <w:pPr>
         <w:pStyle w:val="Heading2"/>
       </w:pPr>
-      <w:bookmarkStart w:id="42" w:name="_Toc8724185"/>
+      <w:bookmarkStart w:id="42" w:name="_Toc9422080"/>
       <w:r>
         <w:lastRenderedPageBreak/>
         <w:t>Data Flows</w:t>
@@ -6268,7 +6329,7 @@
         <w:pStyle w:val="Caption"/>
       </w:pPr>
       <w:bookmarkStart w:id="43" w:name="_Toc1555617"/>
-      <w:bookmarkStart w:id="44" w:name="_Toc8724205"/>
+      <w:bookmarkStart w:id="44" w:name="_Toc9422100"/>
       <w:r>
         <w:t xml:space="preserve">Figure </w:t>
       </w:r>
@@ -6371,7 +6432,7 @@
       <w:pPr>
         <w:pStyle w:val="Heading2"/>
       </w:pPr>
-      <w:bookmarkStart w:id="45" w:name="_Toc8724186"/>
+      <w:bookmarkStart w:id="45" w:name="_Toc9422081"/>
       <w:r>
         <w:t>User Access Levels</w:t>
       </w:r>
@@ -6407,7 +6468,7 @@
       <w:pPr>
         <w:pStyle w:val="Heading2"/>
       </w:pPr>
-      <w:bookmarkStart w:id="46" w:name="_Toc8724187"/>
+      <w:bookmarkStart w:id="46" w:name="_Toc9422082"/>
       <w:r>
         <w:t>Continuity</w:t>
       </w:r>
@@ -6428,7 +6489,7 @@
       <w:pPr>
         <w:pStyle w:val="Heading1"/>
       </w:pPr>
-      <w:bookmarkStart w:id="47" w:name="_Toc8724188"/>
+      <w:bookmarkStart w:id="47" w:name="_Toc9422083"/>
       <w:r>
         <w:t>Getting Started</w:t>
       </w:r>
@@ -6473,7 +6534,7 @@
       <w:pPr>
         <w:pStyle w:val="Heading2"/>
       </w:pPr>
-      <w:bookmarkStart w:id="48" w:name="_Toc8724189"/>
+      <w:bookmarkStart w:id="48" w:name="_Toc9422084"/>
       <w:r>
         <w:t>Logging On</w:t>
       </w:r>
@@ -6484,22 +6545,14 @@
         <w:pStyle w:val="BodyText"/>
       </w:pPr>
       <w:r>
-        <w:t>The standard VA-provided Single Sign-On Integration (</w:t>
-      </w:r>
-      <w:proofErr w:type="spellStart"/>
-      <w:r>
-        <w:t>SSOi</w:t>
-      </w:r>
-      <w:proofErr w:type="spellEnd"/>
-      <w:r>
-        <w:t>) page is displayed and the user must enter their Personal Identification Number (PIN) to load the DST Dashboard and access the remote data sources.</w:t>
+        <w:t>The standard VA-provided Single Sign-On Integration (SSOi) page is displayed and the user must enter their Personal Identification Number (PIN) to load the DST Dashboard and access the remote data sources.</w:t>
       </w:r>
     </w:p>
     <w:p>
       <w:pPr>
         <w:pStyle w:val="Caption"/>
       </w:pPr>
-      <w:bookmarkStart w:id="49" w:name="_Toc8724206"/>
+      <w:bookmarkStart w:id="49" w:name="_Toc9422101"/>
       <w:r>
         <w:lastRenderedPageBreak/>
         <w:t xml:space="preserve">Figure </w:t>
@@ -6544,27 +6597,7 @@
           <w:iCs w:val="0"/>
           <w:color w:val="auto"/>
         </w:rPr>
-        <w:t xml:space="preserve">DST </w:t>
-      </w:r>
-      <w:proofErr w:type="spellStart"/>
-      <w:r>
-        <w:rPr>
-          <w:rStyle w:val="SubtleEmphasis"/>
-          <w:i w:val="0"/>
-          <w:iCs w:val="0"/>
-          <w:color w:val="auto"/>
-        </w:rPr>
-        <w:t>SSOi</w:t>
-      </w:r>
-      <w:proofErr w:type="spellEnd"/>
-      <w:r>
-        <w:rPr>
-          <w:rStyle w:val="SubtleEmphasis"/>
-          <w:i w:val="0"/>
-          <w:iCs w:val="0"/>
-          <w:color w:val="auto"/>
-        </w:rPr>
-        <w:t xml:space="preserve"> Login Screen (VA)</w:t>
+        <w:t>DST SSOi Login Screen (VA)</w:t>
       </w:r>
       <w:bookmarkEnd w:id="49"/>
     </w:p>
@@ -6632,7 +6665,7 @@
       <w:pPr>
         <w:pStyle w:val="Heading2"/>
       </w:pPr>
-      <w:bookmarkStart w:id="50" w:name="_Toc8724190"/>
+      <w:bookmarkStart w:id="50" w:name="_Toc9422085"/>
       <w:r>
         <w:t>System Menu</w:t>
       </w:r>
@@ -6692,7 +6725,7 @@
       <w:pPr>
         <w:pStyle w:val="Caption"/>
       </w:pPr>
-      <w:bookmarkStart w:id="51" w:name="_Toc8724207"/>
+      <w:bookmarkStart w:id="51" w:name="_Toc9422102"/>
       <w:r>
         <w:t xml:space="preserve">Figure </w:t>
       </w:r>
@@ -6740,10 +6773,10 @@
       </w:pPr>
       <w:r>
         <w:drawing>
-          <wp:inline distT="0" distB="0" distL="0" distR="0" wp14:anchorId="7614E0D6" wp14:editId="4C41DA3C">
-            <wp:extent cx="5943600" cy="3222625"/>
-            <wp:effectExtent l="19050" t="19050" r="19050" b="15875"/>
-            <wp:docPr id="27" name="Picture 27" descr="The DST Dashboard image is described in detail below."/>
+          <wp:inline distT="0" distB="0" distL="0" distR="0" wp14:anchorId="3D654273" wp14:editId="699BF850">
+            <wp:extent cx="5746750" cy="4310063"/>
+            <wp:effectExtent l="19050" t="19050" r="25400" b="14605"/>
+            <wp:docPr id="11" name="Picture 11" descr="Displays the DST Dashboard. The fields and sections are described below."/>
             <wp:cNvGraphicFramePr>
               <a:graphicFrameLocks xmlns:a="http://schemas.openxmlformats.org/drawingml/2006/main" noChangeAspect="1"/>
             </wp:cNvGraphicFramePr>
@@ -6751,11 +6784,11 @@
               <a:graphicData uri="http://schemas.openxmlformats.org/drawingml/2006/picture">
                 <pic:pic xmlns:pic="http://schemas.openxmlformats.org/drawingml/2006/picture">
                   <pic:nvPicPr>
-                    <pic:cNvPr id="27" name="DST Page.PNG"/>
+                    <pic:cNvPr id="11" name="DST Dashboard.png"/>
                     <pic:cNvPicPr/>
                   </pic:nvPicPr>
                   <pic:blipFill>
-                    <a:blip r:embed="rId21" cstate="print">
+                    <a:blip r:embed="rId21">
                       <a:extLst>
                         <a:ext uri="{28A0092B-C50C-407E-A947-70E740481C1C}">
                           <a14:useLocalDpi xmlns:a14="http://schemas.microsoft.com/office/drawing/2010/main" val="0"/>
@@ -6769,7 +6802,7 @@
                   <pic:spPr>
                     <a:xfrm>
                       <a:off x="0" y="0"/>
-                      <a:ext cx="5943600" cy="3222625"/>
+                      <a:ext cx="5750738" cy="4313054"/>
                     </a:xfrm>
                     <a:prstGeom prst="rect">
                       <a:avLst/>
@@ -6792,6 +6825,7 @@
         <w:pStyle w:val="BodyText"/>
       </w:pPr>
       <w:r>
+        <w:lastRenderedPageBreak/>
         <w:t xml:space="preserve">Following are descriptions of the features on the DST </w:t>
       </w:r>
       <w:r>
@@ -6881,17 +6915,405 @@
         <w:rPr>
           <w:b/>
         </w:rPr>
+        <w:t>Date of Birth</w:t>
+      </w:r>
+      <w:r>
+        <w:t xml:space="preserve"> – Veterans date of birth. This is a read only field supplied </w:t>
+      </w:r>
+      <w:r>
+        <w:t>by CPRS</w:t>
+      </w:r>
+      <w:r>
+        <w:t>.</w:t>
+      </w:r>
+    </w:p>
+    <w:p>
+      <w:pPr>
+        <w:pStyle w:val="BodyTextBullet2"/>
+      </w:pPr>
+      <w:r>
+        <w:rPr>
+          <w:b/>
+        </w:rPr>
+        <w:t>SSN</w:t>
+      </w:r>
+      <w:r>
+        <w:t xml:space="preserve"> – Veterans Social Security Number (SSN). This is a read only field supplied </w:t>
+      </w:r>
+      <w:r>
+        <w:t>by CPRS</w:t>
+      </w:r>
+      <w:r>
+        <w:t>.</w:t>
+      </w:r>
+    </w:p>
+    <w:p>
+      <w:pPr>
+        <w:pStyle w:val="BodyTextBullet2"/>
+      </w:pPr>
+      <w:r>
+        <w:rPr>
+          <w:b/>
+        </w:rPr>
+        <w:t>Clinical Service</w:t>
+      </w:r>
+      <w:r>
+        <w:t xml:space="preserve"> (</w:t>
+      </w:r>
+      <w:r>
+        <w:t>Specialty Care</w:t>
+      </w:r>
+      <w:r>
+        <w:t>) – Consult clinical service.</w:t>
+      </w:r>
+      <w:r>
+        <w:t xml:space="preserve"> </w:t>
+      </w:r>
+      <w:r>
+        <w:t>Automatically assigned when the user launches DST from CPRS or this field can be manually entered, it depends if you are using an unsigned or signed consult</w:t>
+      </w:r>
+      <w:r>
+        <w:t>.</w:t>
+      </w:r>
+    </w:p>
+    <w:p>
+      <w:pPr>
+        <w:pStyle w:val="BodyTextBullet2"/>
+      </w:pPr>
+      <w:r>
+        <w:rPr>
+          <w:b/>
+        </w:rPr>
+        <w:t>Urgency</w:t>
+      </w:r>
+      <w:r>
+        <w:t xml:space="preserve"> </w:t>
+      </w:r>
+      <w:r>
+        <w:t>–</w:t>
+      </w:r>
+      <w:r>
+        <w:t xml:space="preserve"> </w:t>
+      </w:r>
+    </w:p>
+    <w:p>
+      <w:pPr>
+        <w:pStyle w:val="BodyTextBullet3"/>
+      </w:pPr>
+      <w:r>
+        <w:rPr>
+          <w:b/>
+        </w:rPr>
+        <w:t>Routine</w:t>
+      </w:r>
+      <w:r>
+        <w:t xml:space="preserve"> </w:t>
+      </w:r>
+      <w:r>
+        <w:t xml:space="preserve">- </w:t>
+      </w:r>
+      <w:r>
+        <w:t>Populated by user.</w:t>
+      </w:r>
+      <w:r>
+        <w:t xml:space="preserve"> </w:t>
+      </w:r>
+      <w:r>
+        <w:t>A Routine consult indicates the patient should be seen in accordance with the clinically indicated date</w:t>
+      </w:r>
+      <w:r>
+        <w:t>.</w:t>
+      </w:r>
+    </w:p>
+    <w:p>
+      <w:pPr>
+        <w:pStyle w:val="BodyTextBullet3"/>
+        <w:rPr>
+          <w:b/>
+        </w:rPr>
+      </w:pPr>
+      <w:r>
+        <w:rPr>
+          <w:b/>
+        </w:rPr>
+        <w:t>Stat</w:t>
+      </w:r>
+      <w:r>
+        <w:rPr>
+          <w:b/>
+        </w:rPr>
+        <w:t xml:space="preserve"> </w:t>
+      </w:r>
+      <w:r>
+        <w:t xml:space="preserve">- </w:t>
+      </w:r>
+      <w:r>
+        <w:t>Populated by user.</w:t>
+      </w:r>
+      <w:r>
+        <w:t xml:space="preserve"> </w:t>
+      </w:r>
+      <w:r>
+        <w:t>Stat consults will be defined as an “immediate” need. The sender of a stat consult is required to:</w:t>
+      </w:r>
+    </w:p>
+    <w:p>
+      <w:pPr>
+        <w:pStyle w:val="BodyTextBullet4"/>
+      </w:pPr>
+      <w:r>
+        <w:t xml:space="preserve">Contact the intended receiver of the consult request to discuss the patients’ situation. </w:t>
+      </w:r>
+    </w:p>
+    <w:p>
+      <w:pPr>
+        <w:pStyle w:val="BodyTextBullet4"/>
+      </w:pPr>
+      <w:r>
+        <w:t xml:space="preserve">Enter “Today” in the clinically indicated date/earliest appropriate date field of the consult. </w:t>
+      </w:r>
+    </w:p>
+    <w:p>
+      <w:pPr>
+        <w:pStyle w:val="BodyTextBullet4"/>
+      </w:pPr>
+      <w:r>
+        <w:t>Enter “Stat” in the urgency field of the consult.</w:t>
+      </w:r>
+    </w:p>
+    <w:p>
+      <w:pPr>
+        <w:pStyle w:val="BodyTextBullet4"/>
+      </w:pPr>
+      <w:r>
+        <w:t>A stat consult must be completed within 24 hours</w:t>
+      </w:r>
+      <w:r>
+        <w:t>.</w:t>
+      </w:r>
+    </w:p>
+    <w:p>
+      <w:pPr>
+        <w:pStyle w:val="BodyTextBullet3"/>
+      </w:pPr>
+      <w:r>
+        <w:rPr>
+          <w:b/>
+        </w:rPr>
+        <w:t>Special Instructions</w:t>
+      </w:r>
+      <w:r>
+        <w:t xml:space="preserve"> - </w:t>
+      </w:r>
+      <w:r>
+        <w:t>Populated by user.</w:t>
+      </w:r>
+    </w:p>
+    <w:p>
+      <w:pPr>
+        <w:pStyle w:val="BodyTextBullet2"/>
+      </w:pPr>
+      <w:r>
+        <w:rPr>
+          <w:b/>
+        </w:rPr>
+        <w:t>Drive Time Std</w:t>
+      </w:r>
+      <w:r>
+        <w:t xml:space="preserve"> - This is a read only field supplied by local DST datastore.</w:t>
+      </w:r>
+    </w:p>
+    <w:p>
+      <w:pPr>
+        <w:pStyle w:val="BodyTextBullet2"/>
+      </w:pPr>
+      <w:r>
+        <w:rPr>
+          <w:b/>
+        </w:rPr>
+        <w:t>Wait Time Std</w:t>
+      </w:r>
+      <w:r>
+        <w:t xml:space="preserve"> - This is a read only field supplied by local DST datastore.</w:t>
+      </w:r>
+    </w:p>
+    <w:p>
+      <w:pPr>
+        <w:pStyle w:val="BodyTextBullet2"/>
+      </w:pPr>
+      <w:r>
+        <w:rPr>
+          <w:b/>
+        </w:rPr>
+        <w:t>CID/No Earlier Than Date</w:t>
+      </w:r>
+      <w:r>
+        <w:t xml:space="preserve"> </w:t>
+      </w:r>
+      <w:r>
+        <w:t>–</w:t>
+      </w:r>
+      <w:r>
+        <w:t xml:space="preserve"> </w:t>
+      </w:r>
+      <w:r>
+        <w:t>As instructed by provider.</w:t>
+      </w:r>
+    </w:p>
+    <w:p>
+      <w:pPr>
+        <w:pStyle w:val="BodyTextBullet2"/>
+      </w:pPr>
+      <w:r>
+        <w:rPr>
+          <w:b/>
+        </w:rPr>
+        <w:t>No Later Than Date</w:t>
+      </w:r>
+      <w:r>
+        <w:t xml:space="preserve"> </w:t>
+      </w:r>
+      <w:r>
+        <w:t>–</w:t>
+      </w:r>
+      <w:r>
+        <w:t xml:space="preserve"> </w:t>
+      </w:r>
+      <w:r>
+        <w:t xml:space="preserve">This field can be modified if the </w:t>
+      </w:r>
+      <w:r>
+        <w:t xml:space="preserve">Urgency type </w:t>
+      </w:r>
+      <w:r>
+        <w:rPr>
+          <w:b/>
+        </w:rPr>
+        <w:t>Special Instructions</w:t>
+      </w:r>
+      <w:r>
+        <w:t xml:space="preserve"> option is selected. </w:t>
+      </w:r>
+    </w:p>
+    <w:p>
+      <w:pPr>
+        <w:pStyle w:val="BodyTextBullet1"/>
+      </w:pPr>
+      <w:r>
+        <w:rPr>
+          <w:b/>
+        </w:rPr>
+        <w:t>VA Facilities</w:t>
+      </w:r>
+      <w:r>
+        <w:t xml:space="preserve"> </w:t>
+      </w:r>
+      <w:r>
+        <w:t>section</w:t>
+      </w:r>
+      <w:r>
+        <w:t xml:space="preserve">: </w:t>
+      </w:r>
+      <w:r>
+        <w:t xml:space="preserve">VHA facilities that MAY provide clinical services related to this consult are listed in this section. </w:t>
+      </w:r>
+      <w:r>
+        <w:t xml:space="preserve">DST searches an internal table (updated nightly from CDW) to filter the returned list to facilities </w:t>
+      </w:r>
+      <w:r>
+        <w:t xml:space="preserve">within a 100 mile radius </w:t>
+      </w:r>
+      <w:r>
+        <w:t xml:space="preserve">that offer services associated with consult Clinical Service (based on the National IFC Dashboard). </w:t>
+      </w:r>
+    </w:p>
+    <w:p>
+      <w:pPr>
+        <w:pStyle w:val="BodyTextBullet2"/>
+      </w:pPr>
+      <w:r>
+        <w:rPr>
+          <w:b/>
+        </w:rPr>
+        <w:t>Facility Name</w:t>
+      </w:r>
+      <w:r>
+        <w:t xml:space="preserve"> </w:t>
+      </w:r>
+      <w:r>
+        <w:t>–</w:t>
+      </w:r>
+      <w:r>
+        <w:t xml:space="preserve"> </w:t>
+      </w:r>
+      <w:r>
+        <w:t xml:space="preserve">List of </w:t>
+      </w:r>
+      <w:r>
+        <w:t xml:space="preserve">VHA </w:t>
+      </w:r>
+      <w:r>
+        <w:t>facilities</w:t>
+      </w:r>
+      <w:r>
+        <w:t xml:space="preserve"> that offer a related consult servic</w:t>
+      </w:r>
+      <w:r>
+        <w:t>e</w:t>
+      </w:r>
+      <w:r>
+        <w:t xml:space="preserve"> </w:t>
+      </w:r>
+      <w:r>
+        <w:t>w</w:t>
+      </w:r>
+      <w:r>
+        <w:t xml:space="preserve">ithin a </w:t>
+      </w:r>
+      <w:r>
+        <w:t>1</w:t>
+      </w:r>
+      <w:r>
+        <w:t>00-mile</w:t>
+      </w:r>
+      <w:r>
+        <w:t xml:space="preserve"> radius </w:t>
+      </w:r>
+      <w:r>
+        <w:t>of the Veteran residential address (sorted by Average Drive Time low-to-high).</w:t>
+      </w:r>
+    </w:p>
+    <w:p>
+      <w:pPr>
+        <w:pStyle w:val="BodyTextBullet2"/>
+      </w:pPr>
+      <w:r>
+        <w:rPr>
+          <w:b/>
+        </w:rPr>
+        <w:t xml:space="preserve">Average </w:t>
+      </w:r>
+      <w:r>
+        <w:rPr>
+          <w:b/>
+        </w:rPr>
+        <w:t>Drive Time</w:t>
+      </w:r>
+      <w:r>
+        <w:t xml:space="preserve"> - </w:t>
+      </w:r>
+      <w:r>
+        <w:t xml:space="preserve">This refers to the average time it takes to drive from the Veterans official residence as noted in the enrollment system, to the VA facility closest to the veteran that offers the service requested. This measurement uses our provider profile management system (PPMS) which is a Microsoft-based product that utilizes Bing maps and its algorithm to determine the time to travel between </w:t>
+      </w:r>
+      <w:r>
         <w:lastRenderedPageBreak/>
-        <w:t>Date of Birth</w:t>
-      </w:r>
-      <w:r>
-        <w:t xml:space="preserve"> – Veterans date of birth. This is a read only field supplied </w:t>
-      </w:r>
-      <w:r>
-        <w:t>by CPRS</w:t>
-      </w:r>
-      <w:r>
-        <w:t>.</w:t>
+        <w:t xml:space="preserve">the two </w:t>
+      </w:r>
+      <w:r>
+        <w:t>addresses</w:t>
+      </w:r>
+      <w:r>
+        <w:t xml:space="preserve"> as determined over the past 30 days of estimates taken at the particular time the DST is run.</w:t>
       </w:r>
     </w:p>
     <w:p>
@@ -6902,16 +7324,69 @@
         <w:rPr>
           <w:b/>
         </w:rPr>
-        <w:t>SSN</w:t>
-      </w:r>
-      <w:r>
-        <w:t xml:space="preserve"> – Veterans Social Security Number (SSN). This is a read only field supplied </w:t>
-      </w:r>
-      <w:r>
-        <w:t>by CPRS</w:t>
-      </w:r>
-      <w:r>
-        <w:t>.</w:t>
+        <w:t>Average Wait Time</w:t>
+      </w:r>
+      <w:r>
+        <w:t xml:space="preserve"> </w:t>
+      </w:r>
+      <w:r>
+        <w:t>–</w:t>
+      </w:r>
+      <w:r>
+        <w:t xml:space="preserve"> This is measured as the average time, based on a rolling 30-day assessment, of the time an appointment is created to the date of the appointment itself. This is the method used for the access to care public facing website but does not reflect the eligibility for </w:t>
+      </w:r>
+      <w:r>
+        <w:t>Community Care</w:t>
+      </w:r>
+      <w:r>
+        <w:t xml:space="preserve">. </w:t>
+      </w:r>
+      <w:r>
+        <w:t>Community Care</w:t>
+      </w:r>
+      <w:r>
+        <w:t xml:space="preserve"> wait time eligibility is determined at the time of scheduling the appointment </w:t>
+      </w:r>
+      <w:r>
+        <w:t>– NOT AT THE TIME OF REQUESTING IT.</w:t>
+      </w:r>
+    </w:p>
+    <w:p>
+      <w:pPr>
+        <w:pStyle w:val="BodyTextBullet1"/>
+      </w:pPr>
+      <w:r>
+        <w:rPr>
+          <w:b/>
+        </w:rPr>
+        <w:t>Community Care</w:t>
+      </w:r>
+      <w:r>
+        <w:t xml:space="preserve"> section</w:t>
+      </w:r>
+      <w:r>
+        <w:t>: If DST receives a unique Veteran ICN back from MVI, it sends the ICN to the Enrollment System (ES) API to retrieve the Veteran’s residential address and a</w:t>
+      </w:r>
+      <w:r>
+        <w:t xml:space="preserve"> Veterans </w:t>
+      </w:r>
+      <w:r>
+        <w:t>e</w:t>
+      </w:r>
+      <w:r>
+        <w:t>ligibility</w:t>
+      </w:r>
+      <w:r>
+        <w:t xml:space="preserve"> </w:t>
+      </w:r>
+      <w:r>
+        <w:t>identif</w:t>
+      </w:r>
+      <w:r>
+        <w:t>ying</w:t>
+      </w:r>
+      <w:r>
+        <w:t xml:space="preserve"> string containing one or more of the following eligibility codes applicable to DST: “U” – Urgent care eligible, “G” – Grandfathered, “H” – Hardship, or “N” – No full-service VHA facility.</w:t>
       </w:r>
     </w:p>
     <w:p>
@@ -6922,471 +7397,27 @@
         <w:rPr>
           <w:b/>
         </w:rPr>
-        <w:t>Clinical Service</w:t>
-      </w:r>
-      <w:r>
-        <w:t xml:space="preserve"> (</w:t>
-      </w:r>
-      <w:r>
-        <w:t>Specialty Care</w:t>
-      </w:r>
-      <w:r>
-        <w:t>) – Consult clinical service.</w:t>
+        <w:t>Best Medical Interest of Veteran</w:t>
       </w:r>
       <w:r>
         <w:t xml:space="preserve"> </w:t>
       </w:r>
       <w:r>
-        <w:t>Automatically assigned when the user launches DST from CPRS or this field can be manually entered, it depends if you are using an unsigned or signed consult</w:t>
-      </w:r>
-      <w:r>
-        <w:t>.</w:t>
-      </w:r>
-    </w:p>
-    <w:p>
-      <w:pPr>
-        <w:pStyle w:val="BodyTextBullet2"/>
-      </w:pPr>
-      <w:r>
-        <w:rPr>
-          <w:b/>
-        </w:rPr>
-        <w:t>Urgency</w:t>
+        <w:t>–</w:t>
       </w:r>
       <w:r>
         <w:t xml:space="preserve"> </w:t>
       </w:r>
       <w:r>
-        <w:t>–</w:t>
-      </w:r>
-      <w:r>
-        <w:t xml:space="preserve"> </w:t>
-      </w:r>
-    </w:p>
-    <w:p>
-      <w:pPr>
-        <w:pStyle w:val="BodyTextBullet3"/>
-      </w:pPr>
-      <w:r>
-        <w:rPr>
-          <w:b/>
-        </w:rPr>
-        <w:t>Routine</w:t>
-      </w:r>
-      <w:r>
-        <w:t xml:space="preserve"> </w:t>
-      </w:r>
-      <w:r>
-        <w:t xml:space="preserve">- </w:t>
-      </w:r>
-      <w:r>
-        <w:t>Populated by user.</w:t>
-      </w:r>
-      <w:r>
-        <w:t xml:space="preserve"> </w:t>
-      </w:r>
-      <w:r>
-        <w:t>A Routine consult indicates the patient should be seen in accordance with the clinically indicated date</w:t>
-      </w:r>
-      <w:r>
-        <w:t>.</w:t>
-      </w:r>
-    </w:p>
-    <w:p>
-      <w:pPr>
-        <w:pStyle w:val="BodyTextBullet3"/>
-        <w:rPr>
-          <w:b/>
-        </w:rPr>
-      </w:pPr>
-      <w:r>
-        <w:rPr>
-          <w:b/>
-        </w:rPr>
-        <w:t>Stat</w:t>
-      </w:r>
-      <w:r>
-        <w:rPr>
-          <w:b/>
-        </w:rPr>
-        <w:t xml:space="preserve"> </w:t>
-      </w:r>
-      <w:r>
-        <w:t xml:space="preserve">- </w:t>
-      </w:r>
-      <w:r>
-        <w:t>Populated by user.</w:t>
-      </w:r>
-      <w:r>
-        <w:t xml:space="preserve"> </w:t>
-      </w:r>
-      <w:r>
-        <w:t>Stat consults will be defined as an “immediate” need. The sender of a stat consult is required to:</w:t>
-      </w:r>
-    </w:p>
-    <w:p>
-      <w:pPr>
-        <w:pStyle w:val="BodyTextBullet4"/>
-      </w:pPr>
-      <w:r>
-        <w:t xml:space="preserve">Contact the intended receiver of the consult request to discuss the patients’ situation. </w:t>
-      </w:r>
-    </w:p>
-    <w:p>
-      <w:pPr>
-        <w:pStyle w:val="BodyTextBullet4"/>
-      </w:pPr>
-      <w:r>
-        <w:t xml:space="preserve">Enter “Today” in the clinically indicated date/earliest appropriate date field of the consult. </w:t>
-      </w:r>
-    </w:p>
-    <w:p>
-      <w:pPr>
-        <w:pStyle w:val="BodyTextBullet4"/>
-      </w:pPr>
-      <w:r>
-        <w:t>Enter “Stat” in the urgency field of the consult.</w:t>
-      </w:r>
-    </w:p>
-    <w:p>
-      <w:pPr>
-        <w:pStyle w:val="BodyTextBullet4"/>
-      </w:pPr>
-      <w:r>
-        <w:t>A stat consult must be completed within 24 hours</w:t>
-      </w:r>
-      <w:r>
-        <w:t>.</w:t>
-      </w:r>
-    </w:p>
-    <w:p>
-      <w:pPr>
-        <w:pStyle w:val="BodyTextBullet3"/>
-      </w:pPr>
-      <w:r>
-        <w:rPr>
-          <w:b/>
-        </w:rPr>
-        <w:t>Special Instructions</w:t>
-      </w:r>
-      <w:r>
-        <w:t xml:space="preserve"> - </w:t>
-      </w:r>
-      <w:r>
-        <w:t>Populated by user.</w:t>
-      </w:r>
-    </w:p>
-    <w:p>
-      <w:pPr>
-        <w:pStyle w:val="BodyTextBullet2"/>
-      </w:pPr>
-      <w:r>
-        <w:rPr>
-          <w:b/>
-        </w:rPr>
-        <w:t>Drive Time Std</w:t>
-      </w:r>
-      <w:r>
-        <w:t xml:space="preserve"> - This is a read only field supplied by local DST datastore.</w:t>
-      </w:r>
-    </w:p>
-    <w:p>
-      <w:pPr>
-        <w:pStyle w:val="BodyTextBullet2"/>
-      </w:pPr>
-      <w:r>
-        <w:rPr>
-          <w:b/>
-        </w:rPr>
-        <w:t>Wait Time Std</w:t>
-      </w:r>
-      <w:r>
-        <w:t xml:space="preserve"> - This is a read only field supplied by local DST datastore.</w:t>
-      </w:r>
-    </w:p>
-    <w:p>
-      <w:pPr>
-        <w:pStyle w:val="BodyTextBullet2"/>
-      </w:pPr>
-      <w:r>
-        <w:rPr>
-          <w:b/>
-        </w:rPr>
-        <w:t>CID/No Earlier Than Date</w:t>
-      </w:r>
-      <w:r>
-        <w:t xml:space="preserve"> </w:t>
-      </w:r>
-      <w:r>
-        <w:t>–</w:t>
-      </w:r>
-      <w:r>
-        <w:t xml:space="preserve"> </w:t>
-      </w:r>
-      <w:r>
-        <w:t>As instructed by provider.</w:t>
-      </w:r>
-    </w:p>
-    <w:p>
-      <w:pPr>
-        <w:pStyle w:val="BodyTextBullet2"/>
-      </w:pPr>
-      <w:r>
-        <w:rPr>
-          <w:b/>
-        </w:rPr>
-        <w:t>No Later Than Date</w:t>
-      </w:r>
-      <w:r>
-        <w:t xml:space="preserve"> </w:t>
-      </w:r>
-      <w:r>
-        <w:t>–</w:t>
-      </w:r>
-      <w:r>
-        <w:t xml:space="preserve"> </w:t>
-      </w:r>
-      <w:r>
-        <w:t xml:space="preserve">This field can be modified if the </w:t>
-      </w:r>
-      <w:r>
-        <w:t xml:space="preserve">Urgency type </w:t>
-      </w:r>
-      <w:r>
-        <w:rPr>
-          <w:b/>
-        </w:rPr>
-        <w:t>Special Instructions</w:t>
-      </w:r>
-      <w:r>
-        <w:t xml:space="preserve"> option is selected. </w:t>
-      </w:r>
-    </w:p>
-    <w:p>
-      <w:pPr>
-        <w:pStyle w:val="BodyTextBullet1"/>
-      </w:pPr>
-      <w:r>
-        <w:rPr>
-          <w:b/>
-        </w:rPr>
-        <w:t>VA Facilities</w:t>
-      </w:r>
-      <w:r>
-        <w:t xml:space="preserve"> </w:t>
-      </w:r>
-      <w:r>
-        <w:t>section</w:t>
-      </w:r>
-      <w:r>
-        <w:t>: DST searches an internal table (updated nightly from CDW) to filter the returned list to facilities that offer services associated with consult Clinical Service (based on the National IFC Dashboard). If no facilities are found within 100 miles, the closest facilities within 200 miles will be displayed. If no facilities are found within 200 miles, “</w:t>
-      </w:r>
-      <w:r>
-        <w:rPr>
-          <w:b/>
-        </w:rPr>
-        <w:t>No VA facilities offering this service found within 200 miles</w:t>
-      </w:r>
-      <w:r>
-        <w:t>” is displayed.</w:t>
-      </w:r>
-    </w:p>
-    <w:p>
-      <w:pPr>
-        <w:pStyle w:val="BodyTextBullet2"/>
-      </w:pPr>
-      <w:r>
-        <w:rPr>
-          <w:b/>
-        </w:rPr>
-        <w:t>Facility Name</w:t>
-      </w:r>
-      <w:r>
-        <w:t xml:space="preserve"> </w:t>
-      </w:r>
-      <w:r>
-        <w:t>–</w:t>
-      </w:r>
-      <w:r>
-        <w:t xml:space="preserve"> </w:t>
-      </w:r>
-      <w:r>
-        <w:t xml:space="preserve">List of </w:t>
-      </w:r>
-      <w:r>
-        <w:t xml:space="preserve">VHA </w:t>
-      </w:r>
-      <w:r>
-        <w:t>facilities</w:t>
-      </w:r>
-      <w:r>
-        <w:t xml:space="preserve"> that offer a related consult servic</w:t>
-      </w:r>
-      <w:r>
-        <w:t>e</w:t>
-      </w:r>
-      <w:r>
-        <w:t xml:space="preserve"> </w:t>
-      </w:r>
-      <w:r>
-        <w:t>w</w:t>
-      </w:r>
-      <w:r>
-        <w:t xml:space="preserve">ithin a </w:t>
-      </w:r>
-      <w:r>
-        <w:t>200-mile</w:t>
-      </w:r>
-      <w:r>
-        <w:t xml:space="preserve"> radius </w:t>
-      </w:r>
-      <w:r>
-        <w:t>of the Veteran residential address (sorted by Average Drive Time low-to-high).</w:t>
-      </w:r>
-    </w:p>
-    <w:p>
-      <w:pPr>
-        <w:pStyle w:val="BodyTextBullet2"/>
-      </w:pPr>
-      <w:r>
-        <w:rPr>
-          <w:b/>
-        </w:rPr>
-        <w:t xml:space="preserve">Average </w:t>
-      </w:r>
-      <w:r>
-        <w:rPr>
-          <w:b/>
-        </w:rPr>
-        <w:t>Drive Time</w:t>
-      </w:r>
-      <w:r>
-        <w:t xml:space="preserve"> - </w:t>
-      </w:r>
-      <w:r>
-        <w:t xml:space="preserve">This refers to the average time it takes to drive from the Veterans official residence as noted in the enrollment system, to the VA facility closest to the veteran that offers the service requested. This measurement uses our provider profile management system (PPMS) which is a Microsoft-based product that utilizes Bing maps and its algorithm to determine the time to travel between the two </w:t>
-      </w:r>
-      <w:r>
-        <w:t>addresses</w:t>
-      </w:r>
-      <w:r>
-        <w:t xml:space="preserve"> as determined over the past 30 days of estimates taken at the </w:t>
-      </w:r>
-      <w:proofErr w:type="gramStart"/>
-      <w:r>
-        <w:t>particular time</w:t>
-      </w:r>
-      <w:proofErr w:type="gramEnd"/>
-      <w:r>
-        <w:t xml:space="preserve"> the DST is run.</w:t>
-      </w:r>
-    </w:p>
-    <w:p>
-      <w:pPr>
-        <w:pStyle w:val="BodyTextBullet2"/>
-      </w:pPr>
-      <w:r>
-        <w:rPr>
-          <w:b/>
-        </w:rPr>
-        <w:t>Average Wait Time</w:t>
-      </w:r>
-      <w:r>
-        <w:t xml:space="preserve"> </w:t>
-      </w:r>
-      <w:r>
-        <w:t>–</w:t>
-      </w:r>
-      <w:r>
-        <w:t xml:space="preserve"> This is measured as the average time, based on a rolling 30-day assessment, of the time an appointment is created to the date of the </w:t>
-      </w:r>
-      <w:r>
-        <w:lastRenderedPageBreak/>
-        <w:t xml:space="preserve">appointment itself. This is the method used for the access to care public facing website but does not reflect the eligibility for </w:t>
+        <w:t>Drop-down menu.</w:t>
+      </w:r>
+      <w:r>
+        <w:t xml:space="preserve"> There is a </w:t>
       </w:r>
       <w:r>
         <w:t>Community Care</w:t>
       </w:r>
       <w:r>
-        <w:t xml:space="preserve">. </w:t>
-      </w:r>
-      <w:r>
-        <w:t>Community Care</w:t>
-      </w:r>
-      <w:r>
-        <w:t xml:space="preserve"> wait time eligibility is determined at the time of scheduling the appointment </w:t>
-      </w:r>
-      <w:r>
-        <w:t>– NOT AT THE TIME OF REQUESTING IT.</w:t>
-      </w:r>
-    </w:p>
-    <w:p>
-      <w:pPr>
-        <w:pStyle w:val="BodyTextBullet1"/>
-      </w:pPr>
-      <w:r>
-        <w:rPr>
-          <w:b/>
-        </w:rPr>
-        <w:t>Community Care</w:t>
-      </w:r>
-      <w:r>
-        <w:t xml:space="preserve"> section</w:t>
-      </w:r>
-      <w:r>
-        <w:t>: If DST receives a unique Veteran ICN back from MVI, it sends the ICN to the Enrollment System (ES) API to retrieve the Veteran’s residential address and a</w:t>
-      </w:r>
-      <w:r>
-        <w:t xml:space="preserve"> Veterans </w:t>
-      </w:r>
-      <w:r>
-        <w:t>e</w:t>
-      </w:r>
-      <w:r>
-        <w:t>ligibility</w:t>
-      </w:r>
-      <w:r>
-        <w:t xml:space="preserve"> </w:t>
-      </w:r>
-      <w:r>
-        <w:t>identif</w:t>
-      </w:r>
-      <w:r>
-        <w:t>ying</w:t>
-      </w:r>
-      <w:r>
-        <w:t xml:space="preserve"> string containing one or more of the following eligibility codes applicable to DST: “U” – Urgent care eligible, “G” – Grandfathered, “H” – Hardship, or “N” – No full-service VHA facility.</w:t>
-      </w:r>
-    </w:p>
-    <w:p>
-      <w:pPr>
-        <w:pStyle w:val="BodyTextBullet2"/>
-      </w:pPr>
-      <w:r>
-        <w:rPr>
-          <w:b/>
-        </w:rPr>
-        <w:t>Best Medical Interest of Veteran</w:t>
-      </w:r>
-      <w:r>
-        <w:t xml:space="preserve"> </w:t>
-      </w:r>
-      <w:r>
-        <w:t>–</w:t>
-      </w:r>
-      <w:r>
-        <w:t xml:space="preserve"> </w:t>
-      </w:r>
-      <w:r>
-        <w:t>Drop-down menu.</w:t>
-      </w:r>
-      <w:r>
-        <w:t xml:space="preserve"> There is a </w:t>
-      </w:r>
-      <w:r>
-        <w:t>Community Care</w:t>
-      </w:r>
-      <w:r>
         <w:t xml:space="preserve"> policy and procedure that allows a VA provider to request the ability for a </w:t>
       </w:r>
       <w:r>
@@ -7406,7 +7437,7 @@
       <w:pPr>
         <w:pStyle w:val="Caption"/>
       </w:pPr>
-      <w:bookmarkStart w:id="52" w:name="_Toc8724208"/>
+      <w:bookmarkStart w:id="52" w:name="_Toc9422103"/>
       <w:r>
         <w:t xml:space="preserve">Figure </w:t>
       </w:r>
@@ -7650,14 +7681,11 @@
         <w:rPr>
           <w:b/>
         </w:rPr>
+        <w:lastRenderedPageBreak/>
         <w:t>TBD/Deferred</w:t>
       </w:r>
       <w:r>
-        <w:t xml:space="preserve"> - When this radio button is selected it will require a SEOC to be selected if the Veteran ultimately opts in to Community Care. Because a SEOC is required on every consult that goes to Community Care, this allows the ordering provider to select the appropriate SEOC to </w:t>
-      </w:r>
-      <w:r>
-        <w:lastRenderedPageBreak/>
-        <w:t>match the consult/order that is being ordered at the time it is placed. Additionally, it allows the creator of the consult and thus user of the DST to use information even if the Veteran is a) Not ready to decide or b) Not present. This button then enables the provider to ask a team member to finish the opt in/out decision later while maintaining the integrity of the initial DST dashboard information.</w:t>
+        <w:t xml:space="preserve"> - When this radio button is selected it will require a SEOC to be selected if the Veteran ultimately opts in to Community Care. Because a SEOC is required on every consult that goes to Community Care, this allows the ordering provider to select the appropriate SEOC to match the consult/order that is being ordered at the time it is placed. Additionally, it allows the creator of the consult and thus user of the DST to use information even if the Veteran is a) Not ready to decide or b) Not present. This button then enables the provider to ask a team member to finish the opt in/out decision later while maintaining the integrity of the initial DST dashboard information.</w:t>
       </w:r>
     </w:p>
     <w:p>
@@ -7741,21 +7769,7 @@
         <w:rPr>
           <w:shd w:val="clear" w:color="auto" w:fill="FFFFFF"/>
         </w:rPr>
-        <w:t xml:space="preserve">A service or group of services the VA authorizes a community provider to perform to complete the consult order including the duration and number of visits that might be necessary. Some or </w:t>
-      </w:r>
-      <w:proofErr w:type="gramStart"/>
-      <w:r>
-        <w:rPr>
-          <w:shd w:val="clear" w:color="auto" w:fill="FFFFFF"/>
-        </w:rPr>
-        <w:t>all of</w:t>
-      </w:r>
-      <w:proofErr w:type="gramEnd"/>
-      <w:r>
-        <w:rPr>
-          <w:shd w:val="clear" w:color="auto" w:fill="FFFFFF"/>
-        </w:rPr>
-        <w:t xml:space="preserve"> the authorized services may need to be performed during any particular episode of care.</w:t>
+        <w:t>A service or group of services the VA authorizes a community provider to perform to complete the consult order including the duration and number of visits that might be necessary. Some or all of the authorized services may need to be performed during any particular episode of care.</w:t>
       </w:r>
     </w:p>
     <w:p>
@@ -7804,7 +7818,7 @@
       <w:pPr>
         <w:pStyle w:val="Heading2"/>
       </w:pPr>
-      <w:bookmarkStart w:id="53" w:name="_Toc8724191"/>
+      <w:bookmarkStart w:id="53" w:name="_Toc9422086"/>
       <w:r>
         <w:t>Exit System</w:t>
       </w:r>
@@ -7834,7 +7848,7 @@
       <w:pPr>
         <w:pStyle w:val="Caption"/>
       </w:pPr>
-      <w:bookmarkStart w:id="54" w:name="_Toc8724209"/>
+      <w:bookmarkStart w:id="54" w:name="_Toc9422104"/>
       <w:r>
         <w:t xml:space="preserve">Figure </w:t>
       </w:r>
@@ -7936,10 +7950,26 @@
     </w:p>
     <w:p>
       <w:pPr>
+        <w:rPr>
+          <w:rFonts w:ascii="Arial" w:hAnsi="Arial" w:cs="Arial"/>
+          <w:b/>
+          <w:bCs/>
+          <w:kern w:val="32"/>
+          <w:sz w:val="36"/>
+          <w:szCs w:val="32"/>
+        </w:rPr>
+      </w:pPr>
+      <w:r>
+        <w:br w:type="page"/>
+      </w:r>
+    </w:p>
+    <w:p>
+      <w:pPr>
         <w:pStyle w:val="Heading1"/>
       </w:pPr>
-      <w:bookmarkStart w:id="55" w:name="_Toc8724192"/>
-      <w:r>
+      <w:bookmarkStart w:id="55" w:name="_Toc9422087"/>
+      <w:r>
+        <w:lastRenderedPageBreak/>
         <w:t>Using the Software</w:t>
       </w:r>
       <w:bookmarkEnd w:id="55"/>
@@ -7948,7 +7978,7 @@
       <w:pPr>
         <w:pStyle w:val="Heading2"/>
       </w:pPr>
-      <w:bookmarkStart w:id="56" w:name="_Toc8724193"/>
+      <w:bookmarkStart w:id="56" w:name="_Toc9422088"/>
       <w:r>
         <w:t>Launching DST</w:t>
       </w:r>
@@ -8010,90 +8040,90 @@
       <w:pPr>
         <w:pStyle w:val="Heading3"/>
       </w:pPr>
-      <w:bookmarkStart w:id="57" w:name="_Toc8724194"/>
+      <w:bookmarkStart w:id="57" w:name="_Toc9422089"/>
+      <w:r>
+        <w:t xml:space="preserve">Launching DST from </w:t>
+      </w:r>
+      <w:r>
+        <w:t>an Unsigned Consult or When Ordering a New Consult</w:t>
+      </w:r>
+      <w:bookmarkEnd w:id="57"/>
+    </w:p>
+    <w:p>
+      <w:pPr>
+        <w:pStyle w:val="BodyText"/>
+      </w:pPr>
+      <w:r>
+        <w:t xml:space="preserve">DST can be launched from the </w:t>
+      </w:r>
+      <w:r>
+        <w:rPr>
+          <w:b/>
+        </w:rPr>
+        <w:t>Order a Consult</w:t>
+      </w:r>
+      <w:r>
+        <w:t xml:space="preserve"> dialog box </w:t>
+      </w:r>
+      <w:r>
+        <w:t>from an unsigned consult and when ordering a new consult.</w:t>
+      </w:r>
+      <w:r>
+        <w:t xml:space="preserve"> When the CPRS window titled </w:t>
+      </w:r>
+      <w:r>
+        <w:rPr>
+          <w:b/>
+        </w:rPr>
+        <w:t>Order a Consult</w:t>
+      </w:r>
+      <w:r>
+        <w:t xml:space="preserve"> is active and populated as an outpatient consult without a DST ID already in the Reason for Request, CTB displays </w:t>
+      </w:r>
+      <w:r>
+        <w:t xml:space="preserve">a message </w:t>
+      </w:r>
+      <w:r>
+        <w:t xml:space="preserve">over the </w:t>
+      </w:r>
+      <w:r>
+        <w:rPr>
+          <w:b/>
+        </w:rPr>
+        <w:t>Accept Consult</w:t>
+      </w:r>
+      <w:r>
+        <w:t xml:space="preserve"> button while it sends the Consult to Service/Specialty name to DST to determine if the consult is applicable to the MISSION Act.</w:t>
+      </w:r>
+    </w:p>
+    <w:p>
+      <w:pPr>
+        <w:pStyle w:val="BodyText"/>
+      </w:pPr>
+      <w:r>
+        <w:t xml:space="preserve">DST searches an internal table (updated nightly from Corporate Data Warehouse (CDW)) to determine whether the Clinical Service associated with the consult requires DST and returns the result to CTB. </w:t>
+      </w:r>
+    </w:p>
+    <w:p>
+      <w:pPr>
+        <w:pStyle w:val="BodyText"/>
+      </w:pPr>
+      <w:bookmarkStart w:id="58" w:name="_Hlk6564245"/>
+      <w:r>
+        <w:t xml:space="preserve">If DST returns FALSE, no action is initiated by CTB and the consult order workflow continues uninterrupted. </w:t>
+      </w:r>
+      <w:bookmarkEnd w:id="58"/>
+      <w:r>
+        <w:t>If DST returns TRUE or a previous DST ID is found in the Reason for Request field, CTB displays a movable, non-modal window to inform the user that the consult should be reviewed for eligibility under the MISSION Act and allows them to open the DST prior to accepting the consult.</w:t>
+      </w:r>
+    </w:p>
+    <w:p>
+      <w:pPr>
+        <w:pStyle w:val="Caption"/>
+      </w:pPr>
+      <w:bookmarkStart w:id="59" w:name="_Toc9422105"/>
       <w:r>
         <w:lastRenderedPageBreak/>
-        <w:t xml:space="preserve">Launching DST from </w:t>
-      </w:r>
-      <w:r>
-        <w:t>an Unsigned Consult or When Ordering a New Consult</w:t>
-      </w:r>
-      <w:bookmarkEnd w:id="57"/>
-    </w:p>
-    <w:p>
-      <w:pPr>
-        <w:pStyle w:val="BodyText"/>
-      </w:pPr>
-      <w:r>
-        <w:t xml:space="preserve">DST can be launched from the </w:t>
-      </w:r>
-      <w:r>
-        <w:rPr>
-          <w:b/>
-        </w:rPr>
-        <w:t>Order a Consult</w:t>
-      </w:r>
-      <w:r>
-        <w:t xml:space="preserve"> dialog box </w:t>
-      </w:r>
-      <w:r>
-        <w:t>from an unsigned consult and when ordering a new consult.</w:t>
-      </w:r>
-      <w:r>
-        <w:t xml:space="preserve"> When the CPRS window titled </w:t>
-      </w:r>
-      <w:r>
-        <w:rPr>
-          <w:b/>
-        </w:rPr>
-        <w:t>Order a Consult</w:t>
-      </w:r>
-      <w:r>
-        <w:t xml:space="preserve"> is active and populated as an outpatient consult without a DST ID already in the Reason for Request, CTB displays </w:t>
-      </w:r>
-      <w:r>
-        <w:t xml:space="preserve">a message </w:t>
-      </w:r>
-      <w:r>
-        <w:t xml:space="preserve">over the </w:t>
-      </w:r>
-      <w:r>
-        <w:rPr>
-          <w:b/>
-        </w:rPr>
-        <w:t>Accept Consult</w:t>
-      </w:r>
-      <w:r>
-        <w:t xml:space="preserve"> button while it sends the Consult to Service/Specialty name to DST to determine if the consult is applicable to the MISSION Act.</w:t>
-      </w:r>
-    </w:p>
-    <w:p>
-      <w:pPr>
-        <w:pStyle w:val="BodyText"/>
-      </w:pPr>
-      <w:r>
-        <w:t xml:space="preserve">DST searches an internal table (updated nightly from Corporate Data Warehouse (CDW)) to determine whether the Clinical Service associated with the consult requires DST and returns the result to CTB. </w:t>
-      </w:r>
-    </w:p>
-    <w:p>
-      <w:pPr>
-        <w:pStyle w:val="BodyText"/>
-      </w:pPr>
-      <w:bookmarkStart w:id="58" w:name="_Hlk6564245"/>
-      <w:r>
-        <w:t xml:space="preserve">If DST returns FALSE, no action is initiated by CTB and the consult order workflow continues uninterrupted. </w:t>
-      </w:r>
-      <w:bookmarkEnd w:id="58"/>
-      <w:r>
-        <w:t>If DST returns TRUE or a previous DST ID is found in the Reason for Request field, CTB displays a movable, non-modal window to inform the user that the consult should be reviewed for eligibility under the MISSION Act and allows them to open the DST prior to accepting the consult.</w:t>
-      </w:r>
-    </w:p>
-    <w:p>
-      <w:pPr>
-        <w:pStyle w:val="Caption"/>
-      </w:pPr>
-      <w:bookmarkStart w:id="59" w:name="_Toc8724210"/>
-      <w:r>
         <w:t xml:space="preserve">Figure </w:t>
       </w:r>
       <w:r>
@@ -8212,7 +8242,6 @@
         <w:pStyle w:val="BodyTextNumbered1"/>
       </w:pPr>
       <w:r>
-        <w:lastRenderedPageBreak/>
         <w:t xml:space="preserve">From the </w:t>
       </w:r>
       <w:r>
@@ -8250,7 +8279,7 @@
       <w:pPr>
         <w:pStyle w:val="Caption"/>
       </w:pPr>
-      <w:bookmarkStart w:id="60" w:name="_Toc8724211"/>
+      <w:bookmarkStart w:id="60" w:name="_Toc9422106"/>
       <w:r>
         <w:t xml:space="preserve">Figure </w:t>
       </w:r>
@@ -8354,8 +8383,9 @@
       <w:pPr>
         <w:pStyle w:val="Caption"/>
       </w:pPr>
-      <w:bookmarkStart w:id="61" w:name="_Toc8724212"/>
-      <w:r>
+      <w:bookmarkStart w:id="61" w:name="_Toc9422107"/>
+      <w:r>
+        <w:lastRenderedPageBreak/>
         <w:t xml:space="preserve">Figure </w:t>
       </w:r>
       <w:r>
@@ -8474,7 +8504,7 @@
       <w:pPr>
         <w:pStyle w:val="Caption"/>
       </w:pPr>
-      <w:bookmarkStart w:id="62" w:name="_Toc8724213"/>
+      <w:bookmarkStart w:id="62" w:name="_Toc9422108"/>
       <w:r>
         <w:t xml:space="preserve">Figure </w:t>
       </w:r>
@@ -8581,29 +8611,15 @@
         <w:rPr>
           <w:b/>
         </w:rPr>
-        <w:t xml:space="preserve">Sign </w:t>
-      </w:r>
-      <w:proofErr w:type="gramStart"/>
+        <w:t>Sign In with VA PIV Card</w:t>
+      </w:r>
+      <w:r>
+        <w:t xml:space="preserve">. The </w:t>
+      </w:r>
       <w:r>
         <w:rPr>
           <w:b/>
         </w:rPr>
-        <w:t>In</w:t>
-      </w:r>
-      <w:proofErr w:type="gramEnd"/>
-      <w:r>
-        <w:rPr>
-          <w:b/>
-        </w:rPr>
-        <w:t xml:space="preserve"> with VA PIV Card</w:t>
-      </w:r>
-      <w:r>
-        <w:t xml:space="preserve">. The </w:t>
-      </w:r>
-      <w:r>
-        <w:rPr>
-          <w:b/>
-        </w:rPr>
         <w:t>Select a Certificate</w:t>
       </w:r>
       <w:r>
@@ -8614,7 +8630,7 @@
       <w:pPr>
         <w:pStyle w:val="Caption"/>
       </w:pPr>
-      <w:bookmarkStart w:id="63" w:name="_Toc8724214"/>
+      <w:bookmarkStart w:id="63" w:name="_Toc9422109"/>
       <w:r>
         <w:lastRenderedPageBreak/>
         <w:t xml:space="preserve">Figure </w:t>
@@ -8752,7 +8768,7 @@
       <w:pPr>
         <w:pStyle w:val="Caption"/>
       </w:pPr>
-      <w:bookmarkStart w:id="64" w:name="_Toc8724215"/>
+      <w:bookmarkStart w:id="64" w:name="_Toc9422110"/>
       <w:r>
         <w:t xml:space="preserve">Figure </w:t>
       </w:r>
@@ -8877,7 +8893,7 @@
       <w:pPr>
         <w:pStyle w:val="Caption"/>
       </w:pPr>
-      <w:bookmarkStart w:id="65" w:name="_Toc8724216"/>
+      <w:bookmarkStart w:id="65" w:name="_Toc9422111"/>
       <w:r>
         <w:lastRenderedPageBreak/>
         <w:t xml:space="preserve">Figure </w:t>
@@ -8923,10 +8939,10 @@
       </w:pPr>
       <w:r>
         <w:drawing>
-          <wp:inline distT="0" distB="0" distL="0" distR="0" wp14:anchorId="71D6A08B" wp14:editId="77A87C1F">
-            <wp:extent cx="5943600" cy="3222625"/>
-            <wp:effectExtent l="19050" t="19050" r="19050" b="15875"/>
-            <wp:docPr id="38" name="Picture 38" descr="Displays the DST Dashboard Screen that you see at sign on."/>
+          <wp:inline distT="0" distB="0" distL="0" distR="0" wp14:anchorId="0B7A5703" wp14:editId="1F0DD36B">
+            <wp:extent cx="5746750" cy="4310063"/>
+            <wp:effectExtent l="19050" t="19050" r="25400" b="14605"/>
+            <wp:docPr id="17" name="Picture 17" descr="Displays the DST Dashboard that is displayed once you are logged in."/>
             <wp:cNvGraphicFramePr>
               <a:graphicFrameLocks xmlns:a="http://schemas.openxmlformats.org/drawingml/2006/main" noChangeAspect="1"/>
             </wp:cNvGraphicFramePr>
@@ -8934,11 +8950,11 @@
               <a:graphicData uri="http://schemas.openxmlformats.org/drawingml/2006/picture">
                 <pic:pic xmlns:pic="http://schemas.openxmlformats.org/drawingml/2006/picture">
                   <pic:nvPicPr>
-                    <pic:cNvPr id="30" name="DST Page.PNG"/>
+                    <pic:cNvPr id="11" name="DST Dashboard.png"/>
                     <pic:cNvPicPr/>
                   </pic:nvPicPr>
                   <pic:blipFill>
-                    <a:blip r:embed="rId21" cstate="print">
+                    <a:blip r:embed="rId21">
                       <a:extLst>
                         <a:ext uri="{28A0092B-C50C-407E-A947-70E740481C1C}">
                           <a14:useLocalDpi xmlns:a14="http://schemas.microsoft.com/office/drawing/2010/main" val="0"/>
@@ -8952,7 +8968,7 @@
                   <pic:spPr>
                     <a:xfrm>
                       <a:off x="0" y="0"/>
-                      <a:ext cx="5943600" cy="3222625"/>
+                      <a:ext cx="5750738" cy="4313054"/>
                     </a:xfrm>
                     <a:prstGeom prst="rect">
                       <a:avLst/>
@@ -8974,7 +8990,7 @@
       <w:pPr>
         <w:pStyle w:val="Heading3"/>
       </w:pPr>
-      <w:bookmarkStart w:id="66" w:name="_Toc8724195"/>
+      <w:bookmarkStart w:id="66" w:name="_Toc9422090"/>
       <w:r>
         <w:t>Launching DST from Add Comments to Consult</w:t>
       </w:r>
@@ -9102,7 +9118,7 @@
         <w:pStyle w:val="Caption"/>
       </w:pPr>
       <w:bookmarkStart w:id="67" w:name="_Toc3806606"/>
-      <w:bookmarkStart w:id="68" w:name="_Toc8724217"/>
+      <w:bookmarkStart w:id="68" w:name="_Toc9422112"/>
       <w:r>
         <w:lastRenderedPageBreak/>
         <w:t xml:space="preserve">Figure </w:t>
@@ -9224,7 +9240,7 @@
       <w:pPr>
         <w:pStyle w:val="Caption"/>
       </w:pPr>
-      <w:bookmarkStart w:id="69" w:name="_Toc8724218"/>
+      <w:bookmarkStart w:id="69" w:name="_Toc9422113"/>
       <w:r>
         <w:t xml:space="preserve">Figure </w:t>
       </w:r>
@@ -9354,7 +9370,7 @@
       <w:pPr>
         <w:pStyle w:val="Caption"/>
       </w:pPr>
-      <w:bookmarkStart w:id="70" w:name="_Toc8724219"/>
+      <w:bookmarkStart w:id="70" w:name="_Toc9422114"/>
       <w:r>
         <w:t xml:space="preserve">Figure </w:t>
       </w:r>
@@ -9463,7 +9479,6 @@
         </w:rPr>
         <w:t xml:space="preserve">Sign </w:t>
       </w:r>
-      <w:proofErr w:type="gramStart"/>
       <w:r>
         <w:rPr>
           <w:b/>
@@ -9474,22 +9489,15 @@
         <w:rPr>
           <w:b/>
         </w:rPr>
-        <w:t>n</w:t>
-      </w:r>
-      <w:proofErr w:type="gramEnd"/>
+        <w:t>n with VA PIV Card</w:t>
+      </w:r>
+      <w:r>
+        <w:t xml:space="preserve">. The </w:t>
+      </w:r>
       <w:r>
         <w:rPr>
           <w:b/>
         </w:rPr>
-        <w:t xml:space="preserve"> with VA PIV Card</w:t>
-      </w:r>
-      <w:r>
-        <w:t xml:space="preserve">. The </w:t>
-      </w:r>
-      <w:r>
-        <w:rPr>
-          <w:b/>
-        </w:rPr>
         <w:t>Select a Certificate</w:t>
       </w:r>
       <w:r>
@@ -9500,7 +9508,7 @@
       <w:pPr>
         <w:pStyle w:val="Caption"/>
       </w:pPr>
-      <w:bookmarkStart w:id="71" w:name="_Toc8724220"/>
+      <w:bookmarkStart w:id="71" w:name="_Toc9422115"/>
       <w:r>
         <w:t xml:space="preserve">Figure </w:t>
       </w:r>
@@ -9637,7 +9645,7 @@
       <w:pPr>
         <w:pStyle w:val="Caption"/>
       </w:pPr>
-      <w:bookmarkStart w:id="72" w:name="_Toc8724221"/>
+      <w:bookmarkStart w:id="72" w:name="_Toc9422116"/>
       <w:r>
         <w:lastRenderedPageBreak/>
         <w:t xml:space="preserve">Figure </w:t>
@@ -9766,7 +9774,7 @@
       <w:pPr>
         <w:pStyle w:val="Caption"/>
       </w:pPr>
-      <w:bookmarkStart w:id="73" w:name="_Toc8724222"/>
+      <w:bookmarkStart w:id="73" w:name="_Toc9422117"/>
       <w:r>
         <w:t xml:space="preserve">Figure </w:t>
       </w:r>
@@ -9811,10 +9819,10 @@
       </w:pPr>
       <w:r>
         <w:drawing>
-          <wp:inline distT="0" distB="0" distL="0" distR="0" wp14:anchorId="2D7366C9" wp14:editId="595857C2">
-            <wp:extent cx="5943600" cy="3222625"/>
-            <wp:effectExtent l="19050" t="19050" r="19050" b="15875"/>
-            <wp:docPr id="30" name="Picture 30" descr="Displays the DST Dashboard Screen that you see at sign on."/>
+          <wp:inline distT="0" distB="0" distL="0" distR="0" wp14:anchorId="3A02DE61" wp14:editId="3CDD55F4">
+            <wp:extent cx="5746750" cy="4310063"/>
+            <wp:effectExtent l="19050" t="19050" r="25400" b="14605"/>
+            <wp:docPr id="19" name="Picture 19" descr="Displays the DST Dashboard that is displayed once you are logged in."/>
             <wp:cNvGraphicFramePr>
               <a:graphicFrameLocks xmlns:a="http://schemas.openxmlformats.org/drawingml/2006/main" noChangeAspect="1"/>
             </wp:cNvGraphicFramePr>
@@ -9822,11 +9830,11 @@
               <a:graphicData uri="http://schemas.openxmlformats.org/drawingml/2006/picture">
                 <pic:pic xmlns:pic="http://schemas.openxmlformats.org/drawingml/2006/picture">
                   <pic:nvPicPr>
-                    <pic:cNvPr id="30" name="DST Page.PNG"/>
+                    <pic:cNvPr id="11" name="DST Dashboard.png"/>
                     <pic:cNvPicPr/>
                   </pic:nvPicPr>
                   <pic:blipFill>
-                    <a:blip r:embed="rId21" cstate="print">
+                    <a:blip r:embed="rId21">
                       <a:extLst>
                         <a:ext uri="{28A0092B-C50C-407E-A947-70E740481C1C}">
                           <a14:useLocalDpi xmlns:a14="http://schemas.microsoft.com/office/drawing/2010/main" val="0"/>
@@ -9840,7 +9848,7 @@
                   <pic:spPr>
                     <a:xfrm>
                       <a:off x="0" y="0"/>
-                      <a:ext cx="5943600" cy="3222625"/>
+                      <a:ext cx="5750738" cy="4313054"/>
                     </a:xfrm>
                     <a:prstGeom prst="rect">
                       <a:avLst/>
@@ -9879,7 +9887,7 @@
         <w:pStyle w:val="Heading2"/>
       </w:pPr>
       <w:bookmarkStart w:id="74" w:name="_Toc536604860"/>
-      <w:bookmarkStart w:id="75" w:name="_Toc8724196"/>
+      <w:bookmarkStart w:id="75" w:name="_Toc9422091"/>
       <w:r>
         <w:lastRenderedPageBreak/>
         <w:t>Capturing Provider and Veteran Decision Data</w:t>
@@ -10200,7 +10208,7 @@
       <w:pPr>
         <w:pStyle w:val="Caption"/>
       </w:pPr>
-      <w:bookmarkStart w:id="77" w:name="_Toc8724223"/>
+      <w:bookmarkStart w:id="77" w:name="_Toc9422118"/>
       <w:r>
         <w:t xml:space="preserve">Figure </w:t>
       </w:r>
@@ -10318,7 +10326,7 @@
       <w:pPr>
         <w:pStyle w:val="Caption"/>
       </w:pPr>
-      <w:bookmarkStart w:id="78" w:name="_Toc8724224"/>
+      <w:bookmarkStart w:id="78" w:name="_Toc9422119"/>
       <w:r>
         <w:lastRenderedPageBreak/>
         <w:t xml:space="preserve">Figure </w:t>
@@ -10428,7 +10436,7 @@
       <w:pPr>
         <w:pStyle w:val="Caption"/>
       </w:pPr>
-      <w:bookmarkStart w:id="79" w:name="_Toc8724225"/>
+      <w:bookmarkStart w:id="79" w:name="_Toc9422120"/>
       <w:r>
         <w:t xml:space="preserve">Figure </w:t>
       </w:r>
@@ -10559,7 +10567,7 @@
       <w:pPr>
         <w:pStyle w:val="Caption"/>
       </w:pPr>
-      <w:bookmarkStart w:id="80" w:name="_Toc8724226"/>
+      <w:bookmarkStart w:id="80" w:name="_Toc9422121"/>
       <w:r>
         <w:t xml:space="preserve">Figure </w:t>
       </w:r>
@@ -10703,7 +10711,7 @@
       <w:pPr>
         <w:pStyle w:val="Caption"/>
       </w:pPr>
-      <w:bookmarkStart w:id="81" w:name="_Toc8724227"/>
+      <w:bookmarkStart w:id="81" w:name="_Toc9422122"/>
       <w:r>
         <w:t xml:space="preserve">Figure </w:t>
       </w:r>
@@ -10812,22 +10820,14 @@
         <w:t>.</w:t>
       </w:r>
       <w:r>
-        <w:t xml:space="preserve"> The consult is </w:t>
+        <w:t xml:space="preserve"> The consult is signed and actual DST information is displayed in the form of a comment. Any changes to the DST after a consult </w:t>
       </w:r>
       <w:proofErr w:type="gramStart"/>
       <w:r>
-        <w:t>signed</w:t>
+        <w:t>is</w:t>
       </w:r>
       <w:proofErr w:type="gramEnd"/>
       <w:r>
-        <w:t xml:space="preserve"> and actual DST information is displayed in the form of a comment. Any changes to the DST after a consult </w:t>
-      </w:r>
-      <w:proofErr w:type="gramStart"/>
-      <w:r>
-        <w:t>is</w:t>
-      </w:r>
-      <w:proofErr w:type="gramEnd"/>
-      <w:r>
         <w:t xml:space="preserve"> signed will result in a new comment.</w:t>
       </w:r>
     </w:p>
@@ -10835,7 +10835,7 @@
       <w:pPr>
         <w:pStyle w:val="Caption"/>
       </w:pPr>
-      <w:bookmarkStart w:id="82" w:name="_Toc8724228"/>
+      <w:bookmarkStart w:id="82" w:name="_Toc9422123"/>
       <w:r>
         <w:lastRenderedPageBreak/>
         <w:t xml:space="preserve">Figure </w:t>
@@ -10937,7 +10937,7 @@
       <w:pPr>
         <w:pStyle w:val="Heading1"/>
       </w:pPr>
-      <w:bookmarkStart w:id="83" w:name="_Toc8724197"/>
+      <w:bookmarkStart w:id="83" w:name="_Toc9422092"/>
       <w:r>
         <w:lastRenderedPageBreak/>
         <w:t>Troubleshooting</w:t>
@@ -10949,7 +10949,7 @@
         <w:pStyle w:val="Heading2"/>
       </w:pPr>
       <w:bookmarkStart w:id="84" w:name="_Toc536604866"/>
-      <w:bookmarkStart w:id="85" w:name="_Toc8724198"/>
+      <w:bookmarkStart w:id="85" w:name="_Toc9422093"/>
       <w:r>
         <w:t>Unable to Lookup Clinical Service</w:t>
       </w:r>
@@ -10977,7 +10977,7 @@
           <w:color w:val="auto"/>
         </w:rPr>
       </w:pPr>
-      <w:bookmarkStart w:id="86" w:name="_Toc8724229"/>
+      <w:bookmarkStart w:id="86" w:name="_Toc9422124"/>
       <w:r>
         <w:t xml:space="preserve">Figure </w:t>
       </w:r>
@@ -11099,7 +11099,7 @@
       <w:pPr>
         <w:pStyle w:val="Heading2"/>
       </w:pPr>
-      <w:bookmarkStart w:id="88" w:name="_Toc8724199"/>
+      <w:bookmarkStart w:id="88" w:name="_Toc9422094"/>
       <w:r>
         <w:lastRenderedPageBreak/>
         <w:t>MVI Error Handling</w:t>
@@ -11119,7 +11119,7 @@
       <w:pPr>
         <w:pStyle w:val="Caption"/>
       </w:pPr>
-      <w:bookmarkStart w:id="89" w:name="_Toc8724230"/>
+      <w:bookmarkStart w:id="89" w:name="_Toc9422125"/>
       <w:r>
         <w:t xml:space="preserve">Figure </w:t>
       </w:r>
@@ -11239,7 +11239,7 @@
         <w:pStyle w:val="Heading2"/>
       </w:pPr>
       <w:bookmarkStart w:id="90" w:name="_Toc536604868"/>
-      <w:bookmarkStart w:id="91" w:name="_Toc8724200"/>
+      <w:bookmarkStart w:id="91" w:name="_Toc9422095"/>
       <w:r>
         <w:lastRenderedPageBreak/>
         <w:t>ES Error Handling</w:t>
@@ -11259,7 +11259,7 @@
       <w:pPr>
         <w:pStyle w:val="Caption"/>
       </w:pPr>
-      <w:bookmarkStart w:id="92" w:name="_Toc8724231"/>
+      <w:bookmarkStart w:id="92" w:name="_Toc9422126"/>
       <w:r>
         <w:t xml:space="preserve">Figure </w:t>
       </w:r>
@@ -11385,7 +11385,7 @@
         <w:pStyle w:val="Heading2"/>
       </w:pPr>
       <w:bookmarkStart w:id="93" w:name="_Toc536604869"/>
-      <w:bookmarkStart w:id="94" w:name="_Toc8724201"/>
+      <w:bookmarkStart w:id="94" w:name="_Toc9422096"/>
       <w:r>
         <w:lastRenderedPageBreak/>
         <w:t>PPMS Error Handling</w:t>
@@ -11405,7 +11405,7 @@
       <w:pPr>
         <w:pStyle w:val="Caption"/>
       </w:pPr>
-      <w:bookmarkStart w:id="95" w:name="_Toc8724232"/>
+      <w:bookmarkStart w:id="95" w:name="_Toc9422127"/>
       <w:r>
         <w:t xml:space="preserve">Figure </w:t>
       </w:r>
@@ -11524,7 +11524,7 @@
       <w:pPr>
         <w:pStyle w:val="Heading1"/>
       </w:pPr>
-      <w:bookmarkStart w:id="96" w:name="_Toc8724202"/>
+      <w:bookmarkStart w:id="96" w:name="_Toc9422097"/>
       <w:r>
         <w:lastRenderedPageBreak/>
         <w:t>Acronyms and Abbreviations</w:t>
@@ -11574,16 +11574,9 @@
     </w:p>
     <w:tbl>
       <w:tblPr>
+        <w:tblStyle w:val="TableGrid"/>
         <w:tblW w:w="5000" w:type="pct"/>
-        <w:tblBorders>
-          <w:top w:val="single" w:sz="4" w:space="0" w:color="000000"/>
-          <w:left w:val="single" w:sz="4" w:space="0" w:color="000000"/>
-          <w:bottom w:val="single" w:sz="4" w:space="0" w:color="000000"/>
-          <w:right w:val="single" w:sz="4" w:space="0" w:color="000000"/>
-          <w:insideH w:val="single" w:sz="4" w:space="0" w:color="000000"/>
-          <w:insideV w:val="single" w:sz="4" w:space="0" w:color="000000"/>
-        </w:tblBorders>
-        <w:tblLook w:val="0000" w:firstRow="0" w:lastRow="0" w:firstColumn="0" w:lastColumn="0" w:noHBand="0" w:noVBand="0"/>
+        <w:tblLook w:val="0020" w:firstRow="1" w:lastRow="0" w:firstColumn="0" w:lastColumn="0" w:noHBand="0" w:noVBand="0"/>
         <w:tblCaption w:val="Table used for formatting, only."/>
         <w:tblDescription w:val="Revision History, including date of changes, version number, description of change, and author of change."/>
       </w:tblPr>
@@ -11592,13 +11585,10 @@
         <w:gridCol w:w="7916"/>
       </w:tblGrid>
       <w:tr>
-        <w:trPr>
-          <w:tblHeader/>
-        </w:trPr>
         <w:tc>
           <w:tcPr>
             <w:tcW w:w="767" w:type="pct"/>
-            <w:shd w:val="clear" w:color="auto" w:fill="F2F2F2"/>
+            <w:shd w:val="clear" w:color="auto" w:fill="F2F2F2" w:themeFill="background1" w:themeFillShade="F2"/>
           </w:tcPr>
           <w:p>
             <w:pPr>
@@ -11612,7 +11602,7 @@
         <w:tc>
           <w:tcPr>
             <w:tcW w:w="4233" w:type="pct"/>
-            <w:shd w:val="clear" w:color="auto" w:fill="F2F2F2"/>
+            <w:shd w:val="clear" w:color="auto" w:fill="F2F2F2" w:themeFill="background1" w:themeFillShade="F2"/>
           </w:tcPr>
           <w:p>
             <w:pPr>
@@ -12038,13 +12028,8 @@
             <w:pPr>
               <w:pStyle w:val="TableText"/>
             </w:pPr>
-            <w:proofErr w:type="gramStart"/>
             <w:r>
-              <w:t>Personally</w:t>
-            </w:r>
-            <w:proofErr w:type="gramEnd"/>
-            <w:r>
-              <w:t xml:space="preserve"> Identifiable Information</w:t>
+              <w:t>Personally Identifiable Information</w:t>
             </w:r>
           </w:p>
         </w:tc>
@@ -12211,13 +12196,8 @@
             <w:pPr>
               <w:pStyle w:val="TableText"/>
             </w:pPr>
-            <w:proofErr w:type="spellStart"/>
             <w:r>
-              <w:t>Veterans</w:t>
-            </w:r>
-            <w:proofErr w:type="spellEnd"/>
-            <w:r>
-              <w:t xml:space="preserve"> Health Administration</w:t>
+              <w:t>Veterans Health Administration</w:t>
             </w:r>
           </w:p>
         </w:tc>
@@ -12250,7 +12230,6 @@
           </w:p>
         </w:tc>
       </w:tr>
-      <w:bookmarkEnd w:id="1"/>
     </w:tbl>
     <w:p>
       <w:pPr>
@@ -12377,7 +12356,10 @@
       <w:pStyle w:val="Footer"/>
     </w:pPr>
     <w:r>
-      <w:t>CC - Decision Support Tool (DST)</w:t>
+      <w:t>Decision Support Tool (DST)</w:t>
+    </w:r>
+    <w:r>
+      <w:t xml:space="preserve"> v1.0.03</w:t>
     </w:r>
   </w:p>
   <w:p>
@@ -12435,7 +12417,10 @@
       <w:tab/>
     </w:r>
     <w:r>
-      <w:t>April 2019</w:t>
+      <w:t>May</w:t>
+    </w:r>
+    <w:r>
+      <w:t xml:space="preserve"> 2019</w:t>
     </w:r>
   </w:p>
 </w:ftr>
@@ -12467,7 +12452,7 @@
   <w:abstractNum w:abstractNumId="0" w15:restartNumberingAfterBreak="0">
     <w:nsid w:val="FFFFFF7C"/>
     <w:multiLevelType w:val="singleLevel"/>
-    <w:tmpl w:val="F864C8E6"/>
+    <w:tmpl w:val="9326A878"/>
     <w:lvl w:ilvl="0">
       <w:start w:val="1"/>
       <w:numFmt w:val="decimal"/>
@@ -12484,7 +12469,7 @@
   <w:abstractNum w:abstractNumId="1" w15:restartNumberingAfterBreak="0">
     <w:nsid w:val="FFFFFF7D"/>
     <w:multiLevelType w:val="singleLevel"/>
-    <w:tmpl w:val="E1EEFDF2"/>
+    <w:tmpl w:val="C2969696"/>
     <w:lvl w:ilvl="0">
       <w:start w:val="1"/>
       <w:numFmt w:val="decimal"/>
@@ -12501,7 +12486,7 @@
   <w:abstractNum w:abstractNumId="2" w15:restartNumberingAfterBreak="0">
     <w:nsid w:val="FFFFFF7E"/>
     <w:multiLevelType w:val="singleLevel"/>
-    <w:tmpl w:val="7C845302"/>
+    <w:tmpl w:val="092AFBA6"/>
     <w:lvl w:ilvl="0">
       <w:start w:val="1"/>
       <w:numFmt w:val="decimal"/>
@@ -12518,7 +12503,7 @@
   <w:abstractNum w:abstractNumId="3" w15:restartNumberingAfterBreak="0">
     <w:nsid w:val="FFFFFF7F"/>
     <w:multiLevelType w:val="singleLevel"/>
-    <w:tmpl w:val="C29A2DE8"/>
+    <w:tmpl w:val="2070AC86"/>
     <w:lvl w:ilvl="0">
       <w:start w:val="1"/>
       <w:numFmt w:val="decimal"/>
@@ -12535,7 +12520,7 @@
   <w:abstractNum w:abstractNumId="4" w15:restartNumberingAfterBreak="0">
     <w:nsid w:val="FFFFFF80"/>
     <w:multiLevelType w:val="singleLevel"/>
-    <w:tmpl w:val="C7082A6C"/>
+    <w:tmpl w:val="740ECFB2"/>
     <w:lvl w:ilvl="0">
       <w:start w:val="1"/>
       <w:numFmt w:val="bullet"/>
@@ -12555,7 +12540,7 @@
   <w:abstractNum w:abstractNumId="5" w15:restartNumberingAfterBreak="0">
     <w:nsid w:val="FFFFFF82"/>
     <w:multiLevelType w:val="singleLevel"/>
-    <w:tmpl w:val="A65C89B0"/>
+    <w:tmpl w:val="E6224910"/>
     <w:lvl w:ilvl="0">
       <w:start w:val="1"/>
       <w:numFmt w:val="bullet"/>
@@ -12575,7 +12560,7 @@
   <w:abstractNum w:abstractNumId="6" w15:restartNumberingAfterBreak="0">
     <w:nsid w:val="FFFFFF88"/>
     <w:multiLevelType w:val="singleLevel"/>
-    <w:tmpl w:val="C55012FC"/>
+    <w:tmpl w:val="74DCB8AC"/>
     <w:lvl w:ilvl="0">
       <w:start w:val="1"/>
       <w:numFmt w:val="decimal"/>
@@ -17217,18 +17202,18 @@
 </file>
 
 <file path=customXml/item1.xml><?xml version="1.0" encoding="utf-8"?>
-<p:properties xmlns:p="http://schemas.microsoft.com/office/2006/metadata/properties" xmlns:xsi="http://www.w3.org/2001/XMLSchema-instance" xmlns:pc="http://schemas.microsoft.com/office/infopath/2007/PartnerControls">
-  <documentManagement/>
-</p:properties>
-</file>
-
-<file path=customXml/item2.xml><?xml version="1.0" encoding="utf-8"?>
 <?mso-contentType ?>
 <FormTemplates xmlns="http://schemas.microsoft.com/sharepoint/v3/contenttype/forms">
   <Display>DocumentLibraryForm</Display>
   <Edit>DocumentLibraryForm</Edit>
   <New>DocumentLibraryForm</New>
 </FormTemplates>
+</file>
+
+<file path=customXml/item2.xml><?xml version="1.0" encoding="utf-8"?>
+<p:properties xmlns:p="http://schemas.microsoft.com/office/2006/metadata/properties" xmlns:xsi="http://www.w3.org/2001/XMLSchema-instance" xmlns:pc="http://schemas.microsoft.com/office/infopath/2007/PartnerControls">
+  <documentManagement/>
+</p:properties>
 </file>
 
 <file path=customXml/item3.xml><?xml version="1.0" encoding="utf-8"?>
@@ -17439,15 +17424,6 @@
 </file>
 
 <file path=customXml/itemProps1.xml><?xml version="1.0" encoding="utf-8"?>
-<ds:datastoreItem xmlns:ds="http://schemas.openxmlformats.org/officeDocument/2006/customXml" ds:itemID="{B4E34929-B06A-473F-8BC8-50FCE37577D4}">
-  <ds:schemaRefs>
-    <ds:schemaRef ds:uri="http://schemas.microsoft.com/office/2006/metadata/properties"/>
-    <ds:schemaRef ds:uri="http://schemas.microsoft.com/office/infopath/2007/PartnerControls"/>
-  </ds:schemaRefs>
-</ds:datastoreItem>
-</file>
-
-<file path=customXml/itemProps2.xml><?xml version="1.0" encoding="utf-8"?>
 <ds:datastoreItem xmlns:ds="http://schemas.openxmlformats.org/officeDocument/2006/customXml" ds:itemID="{77090A02-9C3B-4C75-BEC6-CB0121491BF8}">
   <ds:schemaRefs>
     <ds:schemaRef ds:uri="http://schemas.microsoft.com/sharepoint/v3/contenttype/forms"/>
@@ -17455,12 +17431,44 @@
 </ds:datastoreItem>
 </file>
 
+<file path=customXml/itemProps2.xml><?xml version="1.0" encoding="utf-8"?>
+<ds:datastoreItem xmlns:ds="http://schemas.openxmlformats.org/officeDocument/2006/customXml" ds:itemID="{B4E34929-B06A-473F-8BC8-50FCE37577D4}">
+  <ds:schemaRefs>
+    <ds:schemaRef ds:uri="e8cf1085-a938-489e-b853-f5d0895b56ef"/>
+    <ds:schemaRef ds:uri="http://schemas.microsoft.com/office/2006/metadata/properties"/>
+    <ds:schemaRef ds:uri="http://purl.org/dc/dcmitype/"/>
+    <ds:schemaRef ds:uri="http://schemas.microsoft.com/office/2006/documentManagement/types"/>
+    <ds:schemaRef ds:uri="http://schemas.microsoft.com/office/infopath/2007/PartnerControls"/>
+    <ds:schemaRef ds:uri="http://www.w3.org/XML/1998/namespace"/>
+    <ds:schemaRef ds:uri="http://schemas.openxmlformats.org/package/2006/metadata/core-properties"/>
+    <ds:schemaRef ds:uri="b3eea9c0-6628-418d-80ae-30690523c47c"/>
+    <ds:schemaRef ds:uri="http://purl.org/dc/terms/"/>
+    <ds:schemaRef ds:uri="http://purl.org/dc/elements/1.1/"/>
+  </ds:schemaRefs>
+</ds:datastoreItem>
+</file>
+
 <file path=customXml/itemProps3.xml><?xml version="1.0" encoding="utf-8"?>
-<ds:datastoreItem xmlns:ds="http://schemas.openxmlformats.org/officeDocument/2006/customXml" ds:itemID="{1F2F3AE9-C4D2-4774-8F69-78E49779CE10}"/>
+<ds:datastoreItem xmlns:ds="http://schemas.openxmlformats.org/officeDocument/2006/customXml" ds:itemID="{1F2F3AE9-C4D2-4774-8F69-78E49779CE10}">
+  <ds:schemaRefs>
+    <ds:schemaRef ds:uri="http://schemas.microsoft.com/office/2006/metadata/contentType"/>
+    <ds:schemaRef ds:uri="http://schemas.microsoft.com/office/2006/metadata/properties/metaAttributes"/>
+    <ds:schemaRef ds:uri="http://www.w3.org/2001/XMLSchema"/>
+    <ds:schemaRef ds:uri="http://schemas.microsoft.com/office/2006/metadata/properties"/>
+    <ds:schemaRef ds:uri="e8cf1085-a938-489e-b853-f5d0895b56ef"/>
+    <ds:schemaRef ds:uri="b3eea9c0-6628-418d-80ae-30690523c47c"/>
+    <ds:schemaRef ds:uri="http://schemas.microsoft.com/office/2006/documentManagement/types"/>
+    <ds:schemaRef ds:uri="http://schemas.microsoft.com/office/infopath/2007/PartnerControls"/>
+    <ds:schemaRef ds:uri="http://schemas.openxmlformats.org/package/2006/metadata/core-properties"/>
+    <ds:schemaRef ds:uri="http://purl.org/dc/elements/1.1/"/>
+    <ds:schemaRef ds:uri="http://purl.org/dc/terms/"/>
+    <ds:schemaRef ds:uri="http://schemas.microsoft.com/internal/obd"/>
+  </ds:schemaRefs>
+</ds:datastoreItem>
 </file>
 
 <file path=customXml/itemProps4.xml><?xml version="1.0" encoding="utf-8"?>
-<ds:datastoreItem xmlns:ds="http://schemas.openxmlformats.org/officeDocument/2006/customXml" ds:itemID="{C6799AC9-0188-42A4-AE30-BEF54151ACF6}">
+<ds:datastoreItem xmlns:ds="http://schemas.openxmlformats.org/officeDocument/2006/customXml" ds:itemID="{BD0BEF97-DA2C-48AF-8128-1FF63242211E}">
   <ds:schemaRefs>
     <ds:schemaRef ds:uri="http://schemas.openxmlformats.org/officeDocument/2006/bibliography"/>
   </ds:schemaRefs>

</xml_diff>